<commit_message>
some updates for validator
</commit_message>
<xml_diff>
--- a/CrosslinkValidation/Instruction_v01.docx
+++ b/CrosslinkValidation/Instruction_v01.docx
@@ -100,13 +100,257 @@
           <w:b/>
           <w:noProof/>
         </w:rPr>
-        <w:t>To specify the Directories of the Wikipedia and TeAra Collections</w:t>
-      </w:r>
-      <w:r>
-        <w:rPr>
-          <w:noProof/>
-        </w:rPr>
-        <w:t>:</w:t>
+        <w:t>To specify the Directories of the</w:t>
+      </w:r>
+      <w:r>
+        <w:rPr>
+          <w:b/>
+          <w:noProof/>
+        </w:rPr>
+        <w:t xml:space="preserve"> CJK</w:t>
+      </w:r>
+      <w:r>
+        <w:rPr>
+          <w:b/>
+          <w:noProof/>
+        </w:rPr>
+        <w:t xml:space="preserve"> Wikipedia Collection</w:t>
+      </w:r>
+      <w:r>
+        <w:rPr>
+          <w:noProof/>
+        </w:rPr>
+        <w:t>.</w:t>
+      </w:r>
+    </w:p>
+    <w:p>
+      <w:pPr>
+        <w:jc w:val="both"/>
+        <w:rPr>
+          <w:noProof/>
+        </w:rPr>
+      </w:pPr>
+      <w:r>
+        <w:rPr>
+          <w:noProof/>
+        </w:rPr>
+        <w:t xml:space="preserve">The directory or the home of the CJK Wikipeida corpora will be the directory holding the </w:t>
+      </w:r>
+      <w:r>
+        <w:rPr>
+          <w:b/>
+          <w:i/>
+          <w:noProof/>
+        </w:rPr>
+        <w:t>zh</w:t>
+      </w:r>
+      <w:r>
+        <w:rPr>
+          <w:noProof/>
+        </w:rPr>
+        <w:t xml:space="preserve"> </w:t>
+      </w:r>
+      <w:r>
+        <w:rPr>
+          <w:noProof/>
+        </w:rPr>
+        <w:t xml:space="preserve">, </w:t>
+      </w:r>
+      <w:r>
+        <w:rPr>
+          <w:noProof/>
+        </w:rPr>
+        <w:t xml:space="preserve">or </w:t>
+      </w:r>
+      <w:r>
+        <w:rPr>
+          <w:b/>
+          <w:i/>
+          <w:noProof/>
+        </w:rPr>
+        <w:t>ja</w:t>
+      </w:r>
+      <w:r>
+        <w:rPr>
+          <w:noProof/>
+        </w:rPr>
+        <w:t xml:space="preserve"> </w:t>
+      </w:r>
+      <w:r>
+        <w:rPr>
+          <w:noProof/>
+        </w:rPr>
+        <w:t xml:space="preserve">, </w:t>
+      </w:r>
+      <w:r>
+        <w:rPr>
+          <w:noProof/>
+        </w:rPr>
+        <w:t xml:space="preserve">or </w:t>
+      </w:r>
+      <w:r>
+        <w:rPr>
+          <w:b/>
+          <w:i/>
+          <w:noProof/>
+        </w:rPr>
+        <w:t>ko</w:t>
+      </w:r>
+      <w:r>
+        <w:rPr>
+          <w:b/>
+          <w:i/>
+          <w:noProof/>
+        </w:rPr>
+        <w:t xml:space="preserve"> </w:t>
+      </w:r>
+      <w:r>
+        <w:rPr>
+          <w:noProof/>
+        </w:rPr>
+        <w:t>folder</w:t>
+      </w:r>
+      <w:r>
+        <w:rPr>
+          <w:noProof/>
+        </w:rPr>
+        <w:t>, or all above folders</w:t>
+      </w:r>
+      <w:r>
+        <w:rPr>
+          <w:noProof/>
+        </w:rPr>
+        <w:t xml:space="preserve"> unzipped from the downloaded Wikipedia collection. For example,</w:t>
+      </w:r>
+    </w:p>
+    <w:tbl>
+      <w:tblPr>
+        <w:tblStyle w:val="TableGrid"/>
+        <w:tblW w:w="0" w:type="auto"/>
+        <w:jc w:val="center"/>
+        <w:tblBorders>
+          <w:top w:val="none" w:sz="0" w:space="0" w:color="auto"/>
+          <w:left w:val="none" w:sz="0" w:space="0" w:color="auto"/>
+          <w:bottom w:val="none" w:sz="0" w:space="0" w:color="auto"/>
+          <w:right w:val="none" w:sz="0" w:space="0" w:color="auto"/>
+          <w:insideH w:val="none" w:sz="0" w:space="0" w:color="auto"/>
+          <w:insideV w:val="none" w:sz="0" w:space="0" w:color="auto"/>
+        </w:tblBorders>
+        <w:tblLook w:val="04A0"/>
+      </w:tblPr>
+      <w:tblGrid>
+        <w:gridCol w:w="9576"/>
+      </w:tblGrid>
+      <w:tr>
+        <w:trPr>
+          <w:jc w:val="center"/>
+        </w:trPr>
+        <w:tc>
+          <w:tcPr>
+            <w:tcW w:w="9576" w:type="dxa"/>
+            <w:vAlign w:val="center"/>
+          </w:tcPr>
+          <w:p>
+            <w:pPr>
+              <w:jc w:val="center"/>
+              <w:rPr>
+                <w:noProof/>
+              </w:rPr>
+            </w:pPr>
+            <w:r>
+              <w:rPr>
+                <w:noProof/>
+                <w:lang w:val="en-AU" w:eastAsia="zh-CN"/>
+              </w:rPr>
+              <w:drawing>
+                <wp:inline distT="0" distB="0" distL="0" distR="0">
+                  <wp:extent cx="3463621" cy="2062063"/>
+                  <wp:effectExtent l="19050" t="0" r="3479" b="0"/>
+                  <wp:docPr id="7" name="Picture 2" descr="F001.png"/>
+                  <wp:cNvGraphicFramePr>
+                    <a:graphicFrameLocks xmlns:a="http://schemas.openxmlformats.org/drawingml/2006/main" noChangeAspect="1"/>
+                  </wp:cNvGraphicFramePr>
+                  <a:graphic xmlns:a="http://schemas.openxmlformats.org/drawingml/2006/main">
+                    <a:graphicData uri="http://schemas.openxmlformats.org/drawingml/2006/picture">
+                      <pic:pic xmlns:pic="http://schemas.openxmlformats.org/drawingml/2006/picture">
+                        <pic:nvPicPr>
+                          <pic:cNvPr id="0" name="F001.png"/>
+                          <pic:cNvPicPr/>
+                        </pic:nvPicPr>
+                        <pic:blipFill>
+                          <a:blip r:embed="rId5" cstate="print"/>
+                          <a:stretch>
+                            <a:fillRect/>
+                          </a:stretch>
+                        </pic:blipFill>
+                        <pic:spPr>
+                          <a:xfrm>
+                            <a:off x="0" y="0"/>
+                            <a:ext cx="3460262" cy="2060063"/>
+                          </a:xfrm>
+                          <a:prstGeom prst="rect">
+                            <a:avLst/>
+                          </a:prstGeom>
+                        </pic:spPr>
+                      </pic:pic>
+                    </a:graphicData>
+                  </a:graphic>
+                </wp:inline>
+              </w:drawing>
+            </w:r>
+          </w:p>
+        </w:tc>
+      </w:tr>
+      <w:tr>
+        <w:trPr>
+          <w:jc w:val="center"/>
+        </w:trPr>
+        <w:tc>
+          <w:tcPr>
+            <w:tcW w:w="9576" w:type="dxa"/>
+            <w:vAlign w:val="center"/>
+          </w:tcPr>
+          <w:p>
+            <w:pPr>
+              <w:jc w:val="center"/>
+              <w:rPr>
+                <w:noProof/>
+              </w:rPr>
+            </w:pPr>
+            <w:r>
+              <w:t>Figure 1. the collection</w:t>
+            </w:r>
+            <w:r>
+              <w:t>s home</w:t>
+            </w:r>
+          </w:p>
+        </w:tc>
+      </w:tr>
+    </w:tbl>
+    <w:p>
+      <w:pPr>
+        <w:jc w:val="both"/>
+        <w:rPr>
+          <w:noProof/>
+        </w:rPr>
+      </w:pPr>
+      <w:r>
+        <w:rPr>
+          <w:noProof/>
+        </w:rPr>
+        <w:t xml:space="preserve">So, </w:t>
+      </w:r>
+      <w:r>
+        <w:rPr>
+          <w:noProof/>
+        </w:rPr>
+        <w:t>/data/corpus/wikipedia/CJK/xml-v2</w:t>
+      </w:r>
+      <w:r>
+        <w:rPr>
+          <w:noProof/>
+        </w:rPr>
+        <w:t xml:space="preserve"> is the home directory of the CJK Wikipeida corpora.</w:t>
       </w:r>
     </w:p>
     <w:p>
@@ -126,7 +370,7 @@
           <w:b/>
           <w:noProof/>
         </w:rPr>
-        <w:t>A dump of the Wikipedia and TeAra collections</w:t>
+        <w:t>A dump of the Wikipedia collections</w:t>
       </w:r>
       <w:r>
         <w:rPr>
@@ -151,7 +395,7 @@
         <w:rPr>
           <w:noProof/>
         </w:rPr>
-        <w:t>For the first time using this tool, you must specify the directories of the Wikipedia and TeAra collections</w:t>
+        <w:t>For the first time using this tool, you must specify the directories of the Wikipedia collections</w:t>
       </w:r>
       <w:r>
         <w:rPr>
@@ -185,7 +429,7 @@
         <w:rPr>
           <w:noProof/>
         </w:rPr>
-        <w:t xml:space="preserve"> (see Figure 1</w:t>
+        <w:t xml:space="preserve"> (see Figure 2</w:t>
       </w:r>
       <w:r>
         <w:rPr>
@@ -229,63 +473,6 @@
           <w:noProof/>
         </w:rPr>
         <w:t>You do not need to specify them again, except the directories have been changed.</w:t>
-      </w:r>
-    </w:p>
-    <w:p>
-      <w:pPr>
-        <w:pStyle w:val="ListParagraph"/>
-        <w:numPr>
-          <w:ilvl w:val="0"/>
-          <w:numId w:val="6"/>
-        </w:numPr>
-        <w:jc w:val="both"/>
-        <w:rPr>
-          <w:noProof/>
-        </w:rPr>
-      </w:pPr>
-      <w:r>
-        <w:rPr>
-          <w:noProof/>
-        </w:rPr>
-        <w:t xml:space="preserve">A dump has been prepared for you to test the tool. These 2 collections are located under the directory of </w:t>
-      </w:r>
-      <w:r>
-        <w:rPr>
-          <w:b/>
-          <w:i/>
-          <w:noProof/>
-        </w:rPr>
-        <w:t>INEX_Collections_Dump</w:t>
-      </w:r>
-      <w:r>
-        <w:rPr>
-          <w:noProof/>
-        </w:rPr>
-        <w:t xml:space="preserve"> that is included in the package</w:t>
-      </w:r>
-      <w:r>
-        <w:rPr>
-          <w:noProof/>
-        </w:rPr>
-        <w:t>.</w:t>
-      </w:r>
-      <w:r>
-        <w:rPr>
-          <w:noProof/>
-        </w:rPr>
-        <w:t xml:space="preserve"> You should locate both of them into the right location</w:t>
-      </w:r>
-      <w:r>
-        <w:rPr>
-          <w:noProof/>
-        </w:rPr>
-        <w:t xml:space="preserve"> (see Figure 6)</w:t>
-      </w:r>
-      <w:r>
-        <w:rPr>
-          <w:noProof/>
-        </w:rPr>
-        <w:t>.</w:t>
       </w:r>
     </w:p>
     <w:p>
@@ -479,7 +666,7 @@
           <w:b/>
           <w:noProof/>
         </w:rPr>
-        <w:t>Wikipedia and TeAra</w:t>
+        <w:t>Wikipedia</w:t>
       </w:r>
       <w:r>
         <w:rPr>
@@ -564,7 +751,13 @@
         <w:rPr>
           <w:noProof/>
         </w:rPr>
-        <w:t xml:space="preserve">2 sample submission XML files, </w:t>
+        <w:t>One</w:t>
+      </w:r>
+      <w:r>
+        <w:rPr>
+          <w:noProof/>
+        </w:rPr>
+        <w:t xml:space="preserve"> sample submission XML files, </w:t>
       </w:r>
       <w:r>
         <w:rPr>
@@ -572,13 +765,7 @@
           <w:i/>
           <w:noProof/>
         </w:rPr>
-        <w:t>QUT_LTW_a2b_11.xml</w:t>
-      </w:r>
-      <w:r>
-        <w:rPr>
-          <w:noProof/>
-        </w:rPr>
-        <w:t xml:space="preserve"> and </w:t>
+        <w:t>SAMPLE</w:t>
       </w:r>
       <w:r>
         <w:rPr>
@@ -586,7 +773,39 @@
           <w:i/>
           <w:noProof/>
         </w:rPr>
-        <w:t>QUT_LTeAra_a2b_01.xml</w:t>
+        <w:t>_</w:t>
+      </w:r>
+      <w:r>
+        <w:rPr>
+          <w:b/>
+          <w:i/>
+          <w:noProof/>
+        </w:rPr>
+        <w:t>A2F_RUN</w:t>
+      </w:r>
+      <w:r>
+        <w:rPr>
+          <w:b/>
+          <w:i/>
+          <w:noProof/>
+        </w:rPr>
+        <w:t>_</w:t>
+      </w:r>
+      <w:r>
+        <w:rPr>
+          <w:b/>
+          <w:i/>
+          <w:noProof/>
+        </w:rPr>
+        <w:t>0</w:t>
+      </w:r>
+      <w:r>
+        <w:rPr>
+          <w:b/>
+          <w:i/>
+          <w:noProof/>
+        </w:rPr>
+        <w:t>1.xml</w:t>
       </w:r>
       <w:r>
         <w:rPr>
@@ -760,6 +979,7 @@
         <w:rPr>
           <w:noProof/>
         </w:rPr>
+        <w:lastRenderedPageBreak/>
         <w:t>You can click on an Anchor Text or Best Entry Point icon on the Topic Pane to just to the 1</w:t>
       </w:r>
       <w:r>
@@ -943,7 +1163,13 @@
         <w:rPr>
           <w:noProof/>
         </w:rPr>
-        <w:t>You can click on them to make a switch between the Outgoing and Incoming modes.</w:t>
+        <w:t>Incoming mode has been disabled because only outgoing links need to be specified</w:t>
+      </w:r>
+      <w:r>
+        <w:rPr>
+          <w:noProof/>
+        </w:rPr>
+        <w:t>.</w:t>
       </w:r>
     </w:p>
     <w:p>
@@ -1011,7 +1237,6 @@
           <w:sz w:val="28"/>
           <w:szCs w:val="28"/>
         </w:rPr>
-        <w:lastRenderedPageBreak/>
         <w:t>The Detailed Description</w:t>
       </w:r>
     </w:p>
@@ -1022,13 +1247,13 @@
         <w:tblLook w:val="04A0"/>
       </w:tblPr>
       <w:tblGrid>
-        <w:gridCol w:w="4783"/>
-        <w:gridCol w:w="4793"/>
+        <w:gridCol w:w="4699"/>
+        <w:gridCol w:w="4877"/>
       </w:tblGrid>
       <w:tr>
         <w:tc>
           <w:tcPr>
-            <w:tcW w:w="4783" w:type="dxa"/>
+            <w:tcW w:w="4699" w:type="dxa"/>
             <w:tcBorders>
               <w:top w:val="single" w:sz="4" w:space="0" w:color="DDD9C3" w:themeColor="background2" w:themeShade="E6"/>
               <w:left w:val="single" w:sz="4" w:space="0" w:color="DDD9C3" w:themeColor="background2" w:themeShade="E6"/>
@@ -1048,15 +1273,7 @@
               <w:t xml:space="preserve">For the first time, </w:t>
             </w:r>
             <w:r>
-              <w:t xml:space="preserve">the tool will ask you to specify the directories of your Wikipedia collection and </w:t>
-            </w:r>
-            <w:proofErr w:type="spellStart"/>
-            <w:r>
-              <w:t>TeAra</w:t>
-            </w:r>
-            <w:proofErr w:type="spellEnd"/>
-            <w:r>
-              <w:t xml:space="preserve"> collection</w:t>
+              <w:t>the tool will ask you to specify the directories of your Wikipedia collection</w:t>
             </w:r>
             <w:r>
               <w:t xml:space="preserve"> (see Figure 1)</w:t>
@@ -1301,6 +1518,7 @@
               <w:rPr>
                 <w:i/>
               </w:rPr>
+              <w:lastRenderedPageBreak/>
               <w:t>TeAra_2009</w:t>
             </w:r>
             <w:r>
@@ -1450,7 +1668,6 @@
               </w:numPr>
             </w:pPr>
             <w:r>
-              <w:lastRenderedPageBreak/>
               <w:t>The 2</w:t>
             </w:r>
             <w:r>
@@ -1513,55 +1730,10 @@
               <w:t xml:space="preserve"> submission for outgoing and incoming links respectively.</w:t>
             </w:r>
           </w:p>
-          <w:p>
-            <w:pPr>
-              <w:pStyle w:val="ListParagraph"/>
-              <w:numPr>
-                <w:ilvl w:val="0"/>
-                <w:numId w:val="2"/>
-              </w:numPr>
-            </w:pPr>
-            <w:r>
-              <w:t xml:space="preserve">From the menu bar, there is a menu item, called </w:t>
-            </w:r>
-            <w:r>
-              <w:rPr>
-                <w:b/>
-              </w:rPr>
-              <w:t>Linking</w:t>
-            </w:r>
-            <w:r>
-              <w:t xml:space="preserve">. You can click on it and select either one function, </w:t>
-            </w:r>
-            <w:r>
-              <w:rPr>
-                <w:b/>
-              </w:rPr>
-              <w:t>Outgoing</w:t>
-            </w:r>
-            <w:r>
-              <w:t xml:space="preserve"> or </w:t>
-            </w:r>
-            <w:r>
-              <w:rPr>
-                <w:b/>
-              </w:rPr>
-              <w:t>Incoming</w:t>
-            </w:r>
-            <w:r>
-              <w:t>, to switch between these 2 different modes.</w:t>
-            </w:r>
-          </w:p>
-          <w:p>
-            <w:pPr>
-              <w:pStyle w:val="ListParagraph"/>
-              <w:ind w:left="360"/>
-            </w:pPr>
-          </w:p>
         </w:tc>
         <w:tc>
           <w:tcPr>
-            <w:tcW w:w="4793" w:type="dxa"/>
+            <w:tcW w:w="4877" w:type="dxa"/>
             <w:tcBorders>
               <w:top w:val="single" w:sz="4" w:space="0" w:color="DDD9C3" w:themeColor="background2" w:themeShade="E6"/>
               <w:left w:val="single" w:sz="4" w:space="0" w:color="DDD9C3" w:themeColor="background2" w:themeShade="E6"/>
@@ -1577,6 +1749,7 @@
             <w:r>
               <w:rPr>
                 <w:noProof/>
+                <w:lang w:val="en-AU" w:eastAsia="zh-CN"/>
               </w:rPr>
               <w:lastRenderedPageBreak/>
               <w:drawing>
@@ -1597,7 +1770,7 @@
                           </pic:cNvPicPr>
                         </pic:nvPicPr>
                         <pic:blipFill>
-                          <a:blip r:embed="rId5"/>
+                          <a:blip r:embed="rId6" cstate="print"/>
                           <a:srcRect/>
                           <a:stretch>
                             <a:fillRect/>
@@ -1626,20 +1799,42 @@
               </w:drawing>
             </w:r>
           </w:p>
+          <w:tbl>
+            <w:tblPr>
+              <w:tblStyle w:val="TableGrid"/>
+              <w:tblW w:w="0" w:type="auto"/>
+              <w:tblLook w:val="04A0"/>
+            </w:tblPr>
+            <w:tblGrid>
+              <w:gridCol w:w="4562"/>
+            </w:tblGrid>
+            <w:tr>
+              <w:tc>
+                <w:tcPr>
+                  <w:tcW w:w="4562" w:type="dxa"/>
+                </w:tcPr>
+                <w:p>
+                  <w:pPr>
+                    <w:jc w:val="center"/>
+                  </w:pPr>
+                  <w:r>
+                    <w:t xml:space="preserve">Figure </w:t>
+                  </w:r>
+                  <w:r>
+                    <w:t>2</w:t>
+                  </w:r>
+                  <w:r>
+                    <w:t>. Specification of the collection directories</w:t>
+                  </w:r>
+                </w:p>
+              </w:tc>
+            </w:tr>
+          </w:tbl>
           <w:p>
             <w:pPr>
               <w:ind w:left="-57" w:right="-57"/>
               <w:jc w:val="center"/>
             </w:pPr>
-            <w:r>
-              <w:t>Figure 1</w:t>
-            </w:r>
-            <w:r>
-              <w:t xml:space="preserve">. </w:t>
-            </w:r>
-            <w:r>
-              <w:t>Specification of the collection directories</w:t>
-            </w:r>
           </w:p>
           <w:p>
             <w:pPr>
@@ -1655,6 +1850,7 @@
             <w:r>
               <w:rPr>
                 <w:noProof/>
+                <w:lang w:val="en-AU" w:eastAsia="zh-CN"/>
               </w:rPr>
               <w:drawing>
                 <wp:inline distT="0" distB="0" distL="0" distR="0">
@@ -1674,7 +1870,7 @@
                           </pic:cNvPicPr>
                         </pic:nvPicPr>
                         <pic:blipFill>
-                          <a:blip r:embed="rId6"/>
+                          <a:blip r:embed="rId7" cstate="print"/>
                           <a:srcRect/>
                           <a:stretch>
                             <a:fillRect/>
@@ -1726,68 +1922,6 @@
               <w:ind w:left="-57" w:right="-57"/>
               <w:jc w:val="center"/>
             </w:pPr>
-            <w:r>
-              <w:rPr>
-                <w:noProof/>
-              </w:rPr>
-              <w:drawing>
-                <wp:inline distT="0" distB="0" distL="0" distR="0">
-                  <wp:extent cx="2878372" cy="897914"/>
-                  <wp:effectExtent l="19050" t="0" r="0" b="0"/>
-                  <wp:docPr id="2" name="Picture 1"/>
-                  <wp:cNvGraphicFramePr>
-                    <a:graphicFrameLocks xmlns:a="http://schemas.openxmlformats.org/drawingml/2006/main" noChangeAspect="1"/>
-                  </wp:cNvGraphicFramePr>
-                  <a:graphic xmlns:a="http://schemas.openxmlformats.org/drawingml/2006/main">
-                    <a:graphicData uri="http://schemas.openxmlformats.org/drawingml/2006/picture">
-                      <pic:pic xmlns:pic="http://schemas.openxmlformats.org/drawingml/2006/picture">
-                        <pic:nvPicPr>
-                          <pic:cNvPr id="0" name="Picture 1"/>
-                          <pic:cNvPicPr>
-                            <a:picLocks noChangeAspect="1" noChangeArrowheads="1"/>
-                          </pic:cNvPicPr>
-                        </pic:nvPicPr>
-                        <pic:blipFill>
-                          <a:blip r:embed="rId7"/>
-                          <a:srcRect/>
-                          <a:stretch>
-                            <a:fillRect/>
-                          </a:stretch>
-                        </pic:blipFill>
-                        <pic:spPr bwMode="auto">
-                          <a:xfrm>
-                            <a:off x="0" y="0"/>
-                            <a:ext cx="2874951" cy="896847"/>
-                          </a:xfrm>
-                          <a:prstGeom prst="rect">
-                            <a:avLst/>
-                          </a:prstGeom>
-                          <a:noFill/>
-                          <a:ln w="9525">
-                            <a:noFill/>
-                            <a:miter lim="800000"/>
-                            <a:headEnd/>
-                            <a:tailEnd/>
-                          </a:ln>
-                        </pic:spPr>
-                      </pic:pic>
-                    </a:graphicData>
-                  </a:graphic>
-                </wp:inline>
-              </w:drawing>
-            </w:r>
-          </w:p>
-          <w:p>
-            <w:pPr>
-              <w:ind w:left="-57" w:right="-57"/>
-              <w:jc w:val="center"/>
-            </w:pPr>
-            <w:r>
-              <w:t>Figure 3</w:t>
-            </w:r>
-            <w:r>
-              <w:t>. Sample directories of the collections</w:t>
-            </w:r>
           </w:p>
           <w:p>
             <w:pPr>
@@ -1800,56 +1934,6 @@
               <w:ind w:left="-57" w:right="-57"/>
               <w:jc w:val="center"/>
             </w:pPr>
-            <w:r>
-              <w:rPr>
-                <w:noProof/>
-              </w:rPr>
-              <w:drawing>
-                <wp:inline distT="0" distB="0" distL="0" distR="0">
-                  <wp:extent cx="2915485" cy="1125318"/>
-                  <wp:effectExtent l="19050" t="0" r="0" b="0"/>
-                  <wp:docPr id="5" name="Picture 4"/>
-                  <wp:cNvGraphicFramePr>
-                    <a:graphicFrameLocks xmlns:a="http://schemas.openxmlformats.org/drawingml/2006/main" noChangeAspect="1"/>
-                  </wp:cNvGraphicFramePr>
-                  <a:graphic xmlns:a="http://schemas.openxmlformats.org/drawingml/2006/main">
-                    <a:graphicData uri="http://schemas.openxmlformats.org/drawingml/2006/picture">
-                      <pic:pic xmlns:pic="http://schemas.openxmlformats.org/drawingml/2006/picture">
-                        <pic:nvPicPr>
-                          <pic:cNvPr id="0" name="Picture 4"/>
-                          <pic:cNvPicPr>
-                            <a:picLocks noChangeAspect="1" noChangeArrowheads="1"/>
-                          </pic:cNvPicPr>
-                        </pic:nvPicPr>
-                        <pic:blipFill>
-                          <a:blip r:embed="rId8"/>
-                          <a:srcRect/>
-                          <a:stretch>
-                            <a:fillRect/>
-                          </a:stretch>
-                        </pic:blipFill>
-                        <pic:spPr bwMode="auto">
-                          <a:xfrm>
-                            <a:off x="0" y="0"/>
-                            <a:ext cx="2917174" cy="1125970"/>
-                          </a:xfrm>
-                          <a:prstGeom prst="rect">
-                            <a:avLst/>
-                          </a:prstGeom>
-                          <a:noFill/>
-                          <a:ln w="9525">
-                            <a:noFill/>
-                            <a:miter lim="800000"/>
-                            <a:headEnd/>
-                            <a:tailEnd/>
-                          </a:ln>
-                        </pic:spPr>
-                      </pic:pic>
-                    </a:graphicData>
-                  </a:graphic>
-                </wp:inline>
-              </w:drawing>
-            </w:r>
           </w:p>
           <w:p>
             <w:pPr>
@@ -1857,110 +1941,10 @@
               <w:jc w:val="center"/>
             </w:pPr>
             <w:r>
-              <w:t>Figure 4</w:t>
-            </w:r>
-            <w:r>
-              <w:t>. Sample Wikipedia Directory</w:t>
-            </w:r>
-          </w:p>
-          <w:p>
-            <w:pPr>
-              <w:ind w:left="-57" w:right="-57"/>
-              <w:jc w:val="center"/>
-            </w:pPr>
-          </w:p>
-          <w:p>
-            <w:pPr>
-              <w:ind w:left="-57" w:right="-57"/>
-              <w:jc w:val="center"/>
-            </w:pPr>
-            <w:r>
-              <w:rPr>
-                <w:noProof/>
-              </w:rPr>
-              <w:drawing>
-                <wp:inline distT="0" distB="0" distL="0" distR="0">
-                  <wp:extent cx="2913290" cy="1121134"/>
-                  <wp:effectExtent l="19050" t="0" r="1360" b="0"/>
-                  <wp:docPr id="9" name="Picture 7"/>
-                  <wp:cNvGraphicFramePr>
-                    <a:graphicFrameLocks xmlns:a="http://schemas.openxmlformats.org/drawingml/2006/main" noChangeAspect="1"/>
-                  </wp:cNvGraphicFramePr>
-                  <a:graphic xmlns:a="http://schemas.openxmlformats.org/drawingml/2006/main">
-                    <a:graphicData uri="http://schemas.openxmlformats.org/drawingml/2006/picture">
-                      <pic:pic xmlns:pic="http://schemas.openxmlformats.org/drawingml/2006/picture">
-                        <pic:nvPicPr>
-                          <pic:cNvPr id="0" name="Picture 7"/>
-                          <pic:cNvPicPr>
-                            <a:picLocks noChangeAspect="1" noChangeArrowheads="1"/>
-                          </pic:cNvPicPr>
-                        </pic:nvPicPr>
-                        <pic:blipFill>
-                          <a:blip r:embed="rId9"/>
-                          <a:srcRect/>
-                          <a:stretch>
-                            <a:fillRect/>
-                          </a:stretch>
-                        </pic:blipFill>
-                        <pic:spPr bwMode="auto">
-                          <a:xfrm>
-                            <a:off x="0" y="0"/>
-                            <a:ext cx="2917636" cy="1122806"/>
-                          </a:xfrm>
-                          <a:prstGeom prst="rect">
-                            <a:avLst/>
-                          </a:prstGeom>
-                          <a:noFill/>
-                          <a:ln w="9525">
-                            <a:noFill/>
-                            <a:miter lim="800000"/>
-                            <a:headEnd/>
-                            <a:tailEnd/>
-                          </a:ln>
-                        </pic:spPr>
-                      </pic:pic>
-                    </a:graphicData>
-                  </a:graphic>
-                </wp:inline>
-              </w:drawing>
-            </w:r>
-          </w:p>
-          <w:p>
-            <w:pPr>
-              <w:ind w:left="-57" w:right="-57"/>
-              <w:jc w:val="center"/>
-            </w:pPr>
-            <w:r>
-              <w:t>Figure 5</w:t>
-            </w:r>
-            <w:r>
-              <w:t xml:space="preserve">. Sample </w:t>
-            </w:r>
-            <w:proofErr w:type="spellStart"/>
-            <w:r>
-              <w:t>TeAra</w:t>
-            </w:r>
-            <w:proofErr w:type="spellEnd"/>
-            <w:r>
-              <w:t xml:space="preserve"> Directory</w:t>
-            </w:r>
-          </w:p>
-          <w:p>
-            <w:pPr>
-              <w:ind w:left="-57" w:right="-57"/>
-              <w:jc w:val="center"/>
-            </w:pPr>
-          </w:p>
-          <w:p>
-            <w:pPr>
-              <w:ind w:left="-57" w:right="-57"/>
-              <w:jc w:val="center"/>
-            </w:pPr>
-            <w:r>
-              <w:rPr>
-                <w:noProof/>
-              </w:rPr>
-              <w:lastRenderedPageBreak/>
+              <w:rPr>
+                <w:noProof/>
+                <w:lang w:val="en-AU" w:eastAsia="zh-CN"/>
+              </w:rPr>
               <w:drawing>
                 <wp:inline distT="0" distB="0" distL="0" distR="0">
                   <wp:extent cx="3012724" cy="1272208"/>
@@ -1979,7 +1963,7 @@
                           </pic:cNvPicPr>
                         </pic:nvPicPr>
                         <pic:blipFill>
-                          <a:blip r:embed="rId10"/>
+                          <a:blip r:embed="rId8" cstate="print"/>
                           <a:srcRect/>
                           <a:stretch>
                             <a:fillRect/>
@@ -2034,6 +2018,7 @@
             <w:r>
               <w:rPr>
                 <w:noProof/>
+                <w:lang w:val="en-AU" w:eastAsia="zh-CN"/>
               </w:rPr>
               <w:drawing>
                 <wp:inline distT="0" distB="0" distL="0" distR="0">
@@ -2053,7 +2038,7 @@
                           </pic:cNvPicPr>
                         </pic:nvPicPr>
                         <pic:blipFill>
-                          <a:blip r:embed="rId11"/>
+                          <a:blip r:embed="rId9" cstate="print"/>
                           <a:srcRect/>
                           <a:stretch>
                             <a:fillRect/>
@@ -2088,28 +2073,27 @@
               <w:jc w:val="center"/>
             </w:pPr>
             <w:r>
-              <w:t>Figure 7. Link-the-Wiki collections message</w:t>
+              <w:t xml:space="preserve">Figure 7. </w:t>
+            </w:r>
+            <w:r>
+              <w:t xml:space="preserve">The </w:t>
+            </w:r>
+            <w:r>
+              <w:rPr>
+                <w:noProof/>
+              </w:rPr>
+              <w:t>CJK Wikipeida</w:t>
+            </w:r>
+            <w:r>
+              <w:t xml:space="preserve"> collections</w:t>
+            </w:r>
+            <w:r>
+              <w:t xml:space="preserve"> directory</w:t>
+            </w:r>
+            <w:r>
+              <w:t xml:space="preserve"> message</w:t>
             </w:r>
           </w:p>
-          <w:p>
-            <w:pPr>
-              <w:ind w:left="-57" w:right="-57"/>
-              <w:jc w:val="center"/>
-            </w:pPr>
-          </w:p>
-        </w:tc>
-      </w:tr>
-      <w:tr>
-        <w:tc>
-          <w:tcPr>
-            <w:tcW w:w="4783" w:type="dxa"/>
-            <w:tcBorders>
-              <w:top w:val="single" w:sz="4" w:space="0" w:color="DDD9C3" w:themeColor="background2" w:themeShade="E6"/>
-              <w:left w:val="single" w:sz="4" w:space="0" w:color="DDD9C3" w:themeColor="background2" w:themeShade="E6"/>
-              <w:bottom w:val="single" w:sz="4" w:space="0" w:color="DDD9C3" w:themeColor="background2" w:themeShade="E6"/>
-              <w:right w:val="single" w:sz="4" w:space="0" w:color="DDD9C3" w:themeColor="background2" w:themeShade="E6"/>
-            </w:tcBorders>
-          </w:tcPr>
           <w:p>
             <w:pPr>
               <w:jc w:val="center"/>
@@ -2119,9 +2103,8 @@
                 <w:noProof/>
                 <w:lang w:val="en-AU" w:eastAsia="en-AU"/>
               </w:rPr>
-              <w:lastRenderedPageBreak/>
               <w:pict>
-                <v:roundrect id="_x0000_s1028" style="position:absolute;left:0;text-align:left;margin-left:124.7pt;margin-top:113.4pt;width:87.05pt;height:33.15pt;z-index:251660288;mso-position-horizontal-relative:text;mso-position-vertical-relative:text" arcsize="10923f" filled="f" strokecolor="#943634 [2405]">
+                <v:roundrect id="_x0000_s1045" style="position:absolute;left:0;text-align:left;margin-left:124.7pt;margin-top:113.4pt;width:87.05pt;height:33.15pt;z-index:251675648;mso-position-horizontal-relative:text;mso-position-vertical-relative:text" arcsize="10923f" filled="f" strokecolor="#943634 [2405]">
                   <v:textbox>
                     <w:txbxContent>
                       <w:p>
@@ -2157,7 +2140,7 @@
                 <w:lang w:val="en-AU" w:eastAsia="en-AU"/>
               </w:rPr>
               <w:pict>
-                <v:roundrect id="_x0000_s1027" style="position:absolute;left:0;text-align:left;margin-left:124.7pt;margin-top:18.95pt;width:87.05pt;height:87.55pt;z-index:251659264;mso-position-horizontal-relative:text;mso-position-vertical-relative:text" arcsize="10923f" filled="f" strokecolor="#943634 [2405]">
+                <v:roundrect id="_x0000_s1044" style="position:absolute;left:0;text-align:left;margin-left:124.7pt;margin-top:18.95pt;width:87.05pt;height:87.55pt;z-index:251674624;mso-position-horizontal-relative:text;mso-position-vertical-relative:text" arcsize="10923f" filled="f" strokecolor="#943634 [2405]">
                   <v:textbox>
                     <w:txbxContent>
                       <w:p>
@@ -2193,7 +2176,7 @@
                 <w:lang w:val="en-AU" w:eastAsia="en-AU"/>
               </w:rPr>
               <w:pict>
-                <v:roundrect id="_x0000_s1026" style="position:absolute;left:0;text-align:left;margin-left:13.75pt;margin-top:25.1pt;width:87.05pt;height:107.7pt;z-index:251658240;mso-position-horizontal-relative:text;mso-position-vertical-relative:text" arcsize="10923f" filled="f" strokecolor="#943634 [2405]">
+                <v:roundrect id="_x0000_s1043" style="position:absolute;left:0;text-align:left;margin-left:13.75pt;margin-top:25.1pt;width:87.05pt;height:107.7pt;z-index:251673600;mso-position-horizontal-relative:text;mso-position-vertical-relative:text" arcsize="10923f" filled="f" strokecolor="#943634 [2405]">
                   <v:textbox>
                     <w:txbxContent>
                       <w:p>
@@ -2219,12 +2202,13 @@
             <w:r>
               <w:rPr>
                 <w:noProof/>
+                <w:lang w:val="en-AU" w:eastAsia="zh-CN"/>
               </w:rPr>
               <w:drawing>
                 <wp:inline distT="0" distB="0" distL="0" distR="0">
                   <wp:extent cx="2930884" cy="1941092"/>
                   <wp:effectExtent l="19050" t="0" r="2816" b="0"/>
-                  <wp:docPr id="14" name="Picture 7"/>
+                  <wp:docPr id="10" name="Picture 7"/>
                   <wp:cNvGraphicFramePr>
                     <a:graphicFrameLocks xmlns:a="http://schemas.openxmlformats.org/drawingml/2006/main" noChangeAspect="1"/>
                   </wp:cNvGraphicFramePr>
@@ -2238,7 +2222,7 @@
                           </pic:cNvPicPr>
                         </pic:nvPicPr>
                         <pic:blipFill>
-                          <a:blip r:embed="rId12"/>
+                          <a:blip r:embed="rId10" cstate="print"/>
                           <a:srcRect/>
                           <a:stretch>
                             <a:fillRect/>
@@ -2272,582 +2256,17 @@
               <w:jc w:val="center"/>
             </w:pPr>
             <w:r>
-              <w:t xml:space="preserve">Figure 8. The Wikipedia submission </w:t>
-            </w:r>
-            <w:r>
-              <w:t>–</w:t>
-            </w:r>
-            <w:r>
-              <w:t xml:space="preserve"> Outgoing</w:t>
-            </w:r>
-          </w:p>
-          <w:p>
-            <w:pPr>
-              <w:jc w:val="center"/>
-            </w:pPr>
-          </w:p>
-          <w:p>
-            <w:pPr>
-              <w:jc w:val="center"/>
-            </w:pPr>
-            <w:r>
-              <w:rPr>
-                <w:noProof/>
-              </w:rPr>
-              <w:pict>
-                <v:shapetype id="_x0000_t32" coordsize="21600,21600" o:spt="32" o:oned="t" path="m,l21600,21600e" filled="f">
-                  <v:path arrowok="t" fillok="f" o:connecttype="none"/>
-                  <o:lock v:ext="edit" shapetype="t"/>
-                </v:shapetype>
-                <v:shape id="_x0000_s1030" type="#_x0000_t32" style="position:absolute;left:0;text-align:left;margin-left:47.6pt;margin-top:54.9pt;width:68.25pt;height:82pt;flip:y;z-index:251661312" o:connectortype="straight">
-                  <v:stroke endarrow="block"/>
-                </v:shape>
-              </w:pict>
-            </w:r>
-            <w:r>
-              <w:rPr>
-                <w:noProof/>
-              </w:rPr>
-              <w:pict>
-                <v:shapetype id="_x0000_t41" coordsize="21600,21600" o:spt="41" adj="-8280,24300,-1800,4050" path="m@0@1l@2@3nfem,l21600,r,21600l,21600nsxe">
-                  <v:stroke joinstyle="miter"/>
-                  <v:formulas>
-                    <v:f eqn="val #0"/>
-                    <v:f eqn="val #1"/>
-                    <v:f eqn="val #2"/>
-                    <v:f eqn="val #3"/>
-                  </v:formulas>
-                  <v:path arrowok="t" o:extrusionok="f" gradientshapeok="t" o:connecttype="custom" o:connectlocs="@0,@1;10800,0;10800,21600;0,10800;21600,10800"/>
-                  <v:handles>
-                    <v:h position="#0,#1"/>
-                    <v:h position="#2,#3"/>
-                  </v:handles>
-                  <o:callout v:ext="edit" type="oneSegment" on="t" textborder="f"/>
-                </v:shapetype>
-                <v:shape id="_x0000_s1035" type="#_x0000_t41" style="position:absolute;left:0;text-align:left;margin-left:162.4pt;margin-top:59.3pt;width:60.5pt;height:15.9pt;z-index:251666432;v-text-anchor:middle" adj="-10568,34981,-2142,12226,74243,-206694,76618,-200649" filled="f" strokecolor="#c00000">
-                  <v:textbox inset="0,0,0,0">
-                    <w:txbxContent>
-                      <w:p>
-                        <w:pPr>
-                          <w:rPr>
-                            <w:b/>
-                            <w:color w:val="002060"/>
-                            <w:sz w:val="16"/>
-                            <w:szCs w:val="16"/>
-                          </w:rPr>
-                        </w:pPr>
-                        <w:r>
-                          <w:rPr>
-                            <w:b/>
-                            <w:color w:val="002060"/>
-                            <w:sz w:val="16"/>
-                            <w:szCs w:val="16"/>
-                          </w:rPr>
-                          <w:t>Best Entry Point</w:t>
-                        </w:r>
-                      </w:p>
-                    </w:txbxContent>
-                  </v:textbox>
-                  <o:callout v:ext="edit" minusy="t"/>
-                </v:shape>
-              </w:pict>
-            </w:r>
-            <w:r>
-              <w:rPr>
-                <w:noProof/>
-              </w:rPr>
-              <w:pict>
-                <v:shapetype id="_x0000_t202" coordsize="21600,21600" o:spt="202" path="m,l,21600r21600,l21600,xe">
-                  <v:stroke joinstyle="miter"/>
-                  <v:path gradientshapeok="t" o:connecttype="rect"/>
-                </v:shapetype>
-                <v:shape id="_x0000_s1031" type="#_x0000_t202" style="position:absolute;left:0;text-align:left;margin-left:6.9pt;margin-top:23.6pt;width:138.35pt;height:27.55pt;z-index:251662336;v-text-anchor:middle" filled="f" strokecolor="#943634 [2405]" strokeweight="1.5pt">
-                  <v:textbox inset="0,0,0,0">
-                    <w:txbxContent>
-                      <w:p>
-                        <w:pPr>
-                          <w:rPr>
-                            <w:b/>
-                            <w:color w:val="FF0000"/>
-                            <w:sz w:val="18"/>
-                            <w:szCs w:val="18"/>
-                          </w:rPr>
-                        </w:pPr>
-                        <w:r>
-                          <w:rPr>
-                            <w:b/>
-                            <w:color w:val="FF0000"/>
-                            <w:sz w:val="18"/>
-                            <w:szCs w:val="18"/>
-                          </w:rPr>
-                          <w:t>Click an Anchor Text to display the 1</w:t>
-                        </w:r>
-                        <w:r>
-                          <w:rPr>
-                            <w:b/>
-                            <w:color w:val="FF0000"/>
-                            <w:sz w:val="18"/>
-                            <w:szCs w:val="18"/>
-                            <w:vertAlign w:val="superscript"/>
-                          </w:rPr>
-                          <w:t>st</w:t>
-                        </w:r>
-                        <w:r>
-                          <w:rPr>
-                            <w:b/>
-                            <w:color w:val="FF0000"/>
-                            <w:sz w:val="18"/>
-                            <w:szCs w:val="18"/>
-                          </w:rPr>
-                          <w:t xml:space="preserve"> target links of this Anchor.</w:t>
-                        </w:r>
-                      </w:p>
-                    </w:txbxContent>
-                  </v:textbox>
-                </v:shape>
-              </w:pict>
-            </w:r>
-            <w:r>
-              <w:rPr>
-                <w:noProof/>
-              </w:rPr>
-              <w:drawing>
-                <wp:inline distT="0" distB="0" distL="0" distR="0">
-                  <wp:extent cx="2928344" cy="1939409"/>
-                  <wp:effectExtent l="19050" t="0" r="5356" b="0"/>
-                  <wp:docPr id="17" name="Picture 13"/>
-                  <wp:cNvGraphicFramePr>
-                    <a:graphicFrameLocks xmlns:a="http://schemas.openxmlformats.org/drawingml/2006/main" noChangeAspect="1"/>
-                  </wp:cNvGraphicFramePr>
-                  <a:graphic xmlns:a="http://schemas.openxmlformats.org/drawingml/2006/main">
-                    <a:graphicData uri="http://schemas.openxmlformats.org/drawingml/2006/picture">
-                      <pic:pic xmlns:pic="http://schemas.openxmlformats.org/drawingml/2006/picture">
-                        <pic:nvPicPr>
-                          <pic:cNvPr id="0" name="Picture 13"/>
-                          <pic:cNvPicPr>
-                            <a:picLocks noChangeAspect="1" noChangeArrowheads="1"/>
-                          </pic:cNvPicPr>
-                        </pic:nvPicPr>
-                        <pic:blipFill>
-                          <a:blip r:embed="rId13"/>
-                          <a:srcRect/>
-                          <a:stretch>
-                            <a:fillRect/>
-                          </a:stretch>
-                        </pic:blipFill>
-                        <pic:spPr bwMode="auto">
-                          <a:xfrm>
-                            <a:off x="0" y="0"/>
-                            <a:ext cx="2925152" cy="1937295"/>
-                          </a:xfrm>
-                          <a:prstGeom prst="rect">
-                            <a:avLst/>
-                          </a:prstGeom>
-                          <a:noFill/>
-                          <a:ln w="9525">
-                            <a:noFill/>
-                            <a:miter lim="800000"/>
-                            <a:headEnd/>
-                            <a:tailEnd/>
-                          </a:ln>
-                        </pic:spPr>
-                      </pic:pic>
-                    </a:graphicData>
-                  </a:graphic>
-                </wp:inline>
-              </w:drawing>
-            </w:r>
-          </w:p>
-          <w:p>
-            <w:pPr>
-              <w:jc w:val="center"/>
-            </w:pPr>
-            <w:r>
-              <w:t xml:space="preserve">Figure 10. The </w:t>
-            </w:r>
-            <w:proofErr w:type="spellStart"/>
-            <w:r>
-              <w:t>TeAra</w:t>
-            </w:r>
-            <w:proofErr w:type="spellEnd"/>
-            <w:r>
-              <w:t xml:space="preserve"> submission - Outgoing</w:t>
-            </w:r>
-          </w:p>
-        </w:tc>
-        <w:tc>
-          <w:tcPr>
-            <w:tcW w:w="4793" w:type="dxa"/>
-            <w:tcBorders>
-              <w:top w:val="single" w:sz="4" w:space="0" w:color="DDD9C3" w:themeColor="background2" w:themeShade="E6"/>
-              <w:left w:val="single" w:sz="4" w:space="0" w:color="DDD9C3" w:themeColor="background2" w:themeShade="E6"/>
-              <w:bottom w:val="single" w:sz="4" w:space="0" w:color="DDD9C3" w:themeColor="background2" w:themeShade="E6"/>
-              <w:right w:val="single" w:sz="4" w:space="0" w:color="DDD9C3" w:themeColor="background2" w:themeShade="E6"/>
-            </w:tcBorders>
-          </w:tcPr>
-          <w:p>
-            <w:pPr>
-              <w:ind w:left="-57" w:right="-57"/>
-              <w:jc w:val="center"/>
-              <w:rPr>
-                <w:noProof/>
-                <w:lang w:val="en-AU" w:eastAsia="en-AU"/>
-              </w:rPr>
-            </w:pPr>
-            <w:r>
-              <w:rPr>
-                <w:noProof/>
-              </w:rPr>
-              <w:pict>
-                <v:shape id="_x0000_s1034" type="#_x0000_t41" style="position:absolute;left:0;text-align:left;margin-left:110.2pt;margin-top:57.5pt;width:45.35pt;height:15.9pt;z-index:251665408;mso-position-horizontal-relative:text;mso-position-vertical-relative:text;v-text-anchor:middle" adj="27435,68332,24458,12226,4287,5298,7454,11343" filled="f" strokecolor="#c00000">
-                  <v:textbox style="mso-next-textbox:#_x0000_s1034" inset="0,0,0,0">
-                    <w:txbxContent>
-                      <w:p>
-                        <w:pPr>
-                          <w:rPr>
-                            <w:b/>
-                            <w:color w:val="002060"/>
-                            <w:sz w:val="16"/>
-                            <w:szCs w:val="16"/>
-                          </w:rPr>
-                        </w:pPr>
-                        <w:r>
-                          <w:rPr>
-                            <w:b/>
-                            <w:color w:val="002060"/>
-                            <w:sz w:val="16"/>
-                            <w:szCs w:val="16"/>
-                          </w:rPr>
-                          <w:t>Text Anchor</w:t>
-                        </w:r>
-                      </w:p>
-                    </w:txbxContent>
-                  </v:textbox>
-                  <o:callout v:ext="edit" minusx="t" minusy="t"/>
-                </v:shape>
-              </w:pict>
-            </w:r>
-            <w:r>
-              <w:rPr>
-                <w:noProof/>
-              </w:rPr>
-              <w:pict>
-                <v:shape id="_x0000_s1033" type="#_x0000_t202" style="position:absolute;left:0;text-align:left;margin-left:2pt;margin-top:113.4pt;width:108.2pt;height:27.55pt;z-index:251664384;mso-position-horizontal-relative:text;mso-position-vertical-relative:text;v-text-anchor:middle" filled="f" strokecolor="#943634 [2405]" strokeweight="1.5pt">
-                  <v:textbox inset="0,0,0,0">
-                    <w:txbxContent>
-                      <w:p>
-                        <w:pPr>
-                          <w:rPr>
-                            <w:b/>
-                            <w:color w:val="FF0000"/>
-                            <w:sz w:val="18"/>
-                            <w:szCs w:val="18"/>
-                          </w:rPr>
-                        </w:pPr>
-                        <w:r>
-                          <w:rPr>
-                            <w:b/>
-                            <w:color w:val="FF0000"/>
-                            <w:sz w:val="18"/>
-                            <w:szCs w:val="18"/>
-                          </w:rPr>
-                          <w:t xml:space="preserve">Click </w:t>
-                        </w:r>
-                        <w:r>
-                          <w:rPr>
-                            <w:b/>
-                            <w:color w:val="FF0000"/>
-                            <w:sz w:val="18"/>
-                            <w:szCs w:val="18"/>
-                          </w:rPr>
-                          <w:t>a BEP</w:t>
-                        </w:r>
-                        <w:r>
-                          <w:rPr>
-                            <w:b/>
-                            <w:color w:val="FF0000"/>
-                            <w:sz w:val="18"/>
-                            <w:szCs w:val="18"/>
-                          </w:rPr>
-                          <w:t xml:space="preserve"> to display the 1</w:t>
-                        </w:r>
-                        <w:r>
-                          <w:rPr>
-                            <w:b/>
-                            <w:color w:val="FF0000"/>
-                            <w:sz w:val="18"/>
-                            <w:szCs w:val="18"/>
-                            <w:vertAlign w:val="superscript"/>
-                          </w:rPr>
-                          <w:t>st</w:t>
-                        </w:r>
-                        <w:r>
-                          <w:rPr>
-                            <w:b/>
-                            <w:color w:val="FF0000"/>
-                            <w:sz w:val="18"/>
-                            <w:szCs w:val="18"/>
-                          </w:rPr>
-                          <w:t xml:space="preserve"> </w:t>
-                        </w:r>
-                        <w:r>
-                          <w:rPr>
-                            <w:b/>
-                            <w:color w:val="FF0000"/>
-                            <w:sz w:val="18"/>
-                            <w:szCs w:val="18"/>
-                          </w:rPr>
-                          <w:t>Incoming</w:t>
-                        </w:r>
-                        <w:r>
-                          <w:rPr>
-                            <w:b/>
-                            <w:color w:val="FF0000"/>
-                            <w:sz w:val="18"/>
-                            <w:szCs w:val="18"/>
-                          </w:rPr>
-                          <w:t xml:space="preserve"> link of this </w:t>
-                        </w:r>
-                        <w:r>
-                          <w:rPr>
-                            <w:b/>
-                            <w:color w:val="FF0000"/>
-                            <w:sz w:val="18"/>
-                            <w:szCs w:val="18"/>
-                          </w:rPr>
-                          <w:t>BEP</w:t>
-                        </w:r>
-                        <w:r>
-                          <w:rPr>
-                            <w:b/>
-                            <w:color w:val="FF0000"/>
-                            <w:sz w:val="18"/>
-                            <w:szCs w:val="18"/>
-                          </w:rPr>
-                          <w:t>.</w:t>
-                        </w:r>
-                      </w:p>
-                    </w:txbxContent>
-                  </v:textbox>
-                </v:shape>
-              </w:pict>
-            </w:r>
-            <w:r>
-              <w:rPr>
-                <w:noProof/>
-              </w:rPr>
-              <w:pict>
-                <v:shape id="_x0000_s1032" type="#_x0000_t32" style="position:absolute;left:0;text-align:left;margin-left:21.95pt;margin-top:38.3pt;width:103.9pt;height:35.1pt;flip:y;z-index:251663360;mso-position-horizontal-relative:text;mso-position-vertical-relative:text" o:connectortype="straight">
-                  <v:stroke endarrow="block"/>
-                </v:shape>
-              </w:pict>
-            </w:r>
-            <w:r>
-              <w:rPr>
-                <w:noProof/>
-              </w:rPr>
-              <w:drawing>
-                <wp:inline distT="0" distB="0" distL="0" distR="0">
-                  <wp:extent cx="2929416" cy="1940119"/>
-                  <wp:effectExtent l="19050" t="0" r="4284" b="0"/>
-                  <wp:docPr id="15" name="Picture 10"/>
-                  <wp:cNvGraphicFramePr>
-                    <a:graphicFrameLocks xmlns:a="http://schemas.openxmlformats.org/drawingml/2006/main" noChangeAspect="1"/>
-                  </wp:cNvGraphicFramePr>
-                  <a:graphic xmlns:a="http://schemas.openxmlformats.org/drawingml/2006/main">
-                    <a:graphicData uri="http://schemas.openxmlformats.org/drawingml/2006/picture">
-                      <pic:pic xmlns:pic="http://schemas.openxmlformats.org/drawingml/2006/picture">
-                        <pic:nvPicPr>
-                          <pic:cNvPr id="0" name="Picture 10"/>
-                          <pic:cNvPicPr>
-                            <a:picLocks noChangeAspect="1" noChangeArrowheads="1"/>
-                          </pic:cNvPicPr>
-                        </pic:nvPicPr>
-                        <pic:blipFill>
-                          <a:blip r:embed="rId14"/>
-                          <a:srcRect/>
-                          <a:stretch>
-                            <a:fillRect/>
-                          </a:stretch>
-                        </pic:blipFill>
-                        <pic:spPr bwMode="auto">
-                          <a:xfrm>
-                            <a:off x="0" y="0"/>
-                            <a:ext cx="2932863" cy="1942402"/>
-                          </a:xfrm>
-                          <a:prstGeom prst="rect">
-                            <a:avLst/>
-                          </a:prstGeom>
-                          <a:noFill/>
-                          <a:ln w="9525">
-                            <a:noFill/>
-                            <a:miter lim="800000"/>
-                            <a:headEnd/>
-                            <a:tailEnd/>
-                          </a:ln>
-                        </pic:spPr>
-                      </pic:pic>
-                    </a:graphicData>
-                  </a:graphic>
-                </wp:inline>
-              </w:drawing>
-            </w:r>
-          </w:p>
-          <w:p>
-            <w:pPr>
-              <w:jc w:val="center"/>
-            </w:pPr>
-            <w:r>
-              <w:t xml:space="preserve">Figure 9. The Wikipedia submission </w:t>
-            </w:r>
-            <w:r>
-              <w:t>–</w:t>
-            </w:r>
-            <w:r>
-              <w:t xml:space="preserve"> Incoming</w:t>
-            </w:r>
-          </w:p>
-          <w:p>
-            <w:pPr>
-              <w:jc w:val="center"/>
-            </w:pPr>
+              <w:t xml:space="preserve">Figure 8. The </w:t>
+            </w:r>
+            <w:r>
+              <w:t>crosslink submission</w:t>
+            </w:r>
           </w:p>
           <w:p>
             <w:pPr>
               <w:ind w:left="-57" w:right="-57"/>
               <w:jc w:val="center"/>
-              <w:rPr>
-                <w:noProof/>
-                <w:lang w:val="en-AU" w:eastAsia="en-AU"/>
-              </w:rPr>
             </w:pPr>
-            <w:r>
-              <w:rPr>
-                <w:noProof/>
-              </w:rPr>
-              <w:pict>
-                <v:shape id="_x0000_s1037" type="#_x0000_t32" style="position:absolute;left:0;text-align:left;margin-left:57pt;margin-top:59.35pt;width:56.35pt;height:41.3pt;flip:x y;z-index:251668480" o:connectortype="straight">
-                  <v:stroke endarrow="block"/>
-                </v:shape>
-              </w:pict>
-            </w:r>
-            <w:r>
-              <w:rPr>
-                <w:noProof/>
-              </w:rPr>
-              <w:pict>
-                <v:shape id="_x0000_s1038" type="#_x0000_t32" style="position:absolute;left:0;text-align:left;margin-left:165.95pt;margin-top:54.95pt;width:36.9pt;height:51.95pt;flip:x y;z-index:251669504" o:connectortype="straight">
-                  <v:stroke endarrow="block"/>
-                </v:shape>
-              </w:pict>
-            </w:r>
-            <w:r>
-              <w:rPr>
-                <w:noProof/>
-              </w:rPr>
-              <w:pict>
-                <v:shape id="_x0000_s1036" type="#_x0000_t202" style="position:absolute;left:0;text-align:left;margin-left:89.05pt;margin-top:117.55pt;width:138.35pt;height:27.55pt;z-index:251667456;v-text-anchor:middle" filled="f" strokecolor="#943634 [2405]" strokeweight="1.5pt">
-                  <v:textbox inset="0,0,0,0">
-                    <w:txbxContent>
-                      <w:p>
-                        <w:pPr>
-                          <w:rPr>
-                            <w:b/>
-                            <w:color w:val="FF0000"/>
-                            <w:sz w:val="18"/>
-                            <w:szCs w:val="18"/>
-                          </w:rPr>
-                        </w:pPr>
-                        <w:r>
-                          <w:rPr>
-                            <w:b/>
-                            <w:color w:val="FF0000"/>
-                            <w:sz w:val="18"/>
-                            <w:szCs w:val="18"/>
-                          </w:rPr>
-                          <w:t xml:space="preserve">Click </w:t>
-                        </w:r>
-                        <w:r>
-                          <w:rPr>
-                            <w:b/>
-                            <w:color w:val="FF0000"/>
-                            <w:sz w:val="18"/>
-                            <w:szCs w:val="18"/>
-                          </w:rPr>
-                          <w:t>a Table Cell to jump to the relative Topic and the Target Link</w:t>
-                        </w:r>
-                      </w:p>
-                    </w:txbxContent>
-                  </v:textbox>
-                </v:shape>
-              </w:pict>
-            </w:r>
-            <w:r>
-              <w:rPr>
-                <w:noProof/>
-              </w:rPr>
-              <w:drawing>
-                <wp:inline distT="0" distB="0" distL="0" distR="0">
-                  <wp:extent cx="2942976" cy="1949100"/>
-                  <wp:effectExtent l="19050" t="0" r="0" b="0"/>
-                  <wp:docPr id="18" name="Picture 16"/>
-                  <wp:cNvGraphicFramePr>
-                    <a:graphicFrameLocks xmlns:a="http://schemas.openxmlformats.org/drawingml/2006/main" noChangeAspect="1"/>
-                  </wp:cNvGraphicFramePr>
-                  <a:graphic xmlns:a="http://schemas.openxmlformats.org/drawingml/2006/main">
-                    <a:graphicData uri="http://schemas.openxmlformats.org/drawingml/2006/picture">
-                      <pic:pic xmlns:pic="http://schemas.openxmlformats.org/drawingml/2006/picture">
-                        <pic:nvPicPr>
-                          <pic:cNvPr id="0" name="Picture 16"/>
-                          <pic:cNvPicPr>
-                            <a:picLocks noChangeAspect="1" noChangeArrowheads="1"/>
-                          </pic:cNvPicPr>
-                        </pic:nvPicPr>
-                        <pic:blipFill>
-                          <a:blip r:embed="rId15"/>
-                          <a:srcRect/>
-                          <a:stretch>
-                            <a:fillRect/>
-                          </a:stretch>
-                        </pic:blipFill>
-                        <pic:spPr bwMode="auto">
-                          <a:xfrm>
-                            <a:off x="0" y="0"/>
-                            <a:ext cx="2946833" cy="1951655"/>
-                          </a:xfrm>
-                          <a:prstGeom prst="rect">
-                            <a:avLst/>
-                          </a:prstGeom>
-                          <a:noFill/>
-                          <a:ln w="9525">
-                            <a:noFill/>
-                            <a:miter lim="800000"/>
-                            <a:headEnd/>
-                            <a:tailEnd/>
-                          </a:ln>
-                        </pic:spPr>
-                      </pic:pic>
-                    </a:graphicData>
-                  </a:graphic>
-                </wp:inline>
-              </w:drawing>
-            </w:r>
-          </w:p>
-          <w:p>
-            <w:pPr>
-              <w:jc w:val="center"/>
-            </w:pPr>
-            <w:r>
-              <w:t xml:space="preserve">Figure 11. The </w:t>
-            </w:r>
-            <w:proofErr w:type="spellStart"/>
-            <w:r>
-              <w:t>TeAra</w:t>
-            </w:r>
-            <w:proofErr w:type="spellEnd"/>
-            <w:r>
-              <w:t xml:space="preserve"> submission - Incoming</w:t>
-            </w:r>
           </w:p>
         </w:tc>
       </w:tr>
@@ -2878,6 +2297,7 @@
                 <w:noProof/>
                 <w:lang w:val="en-AU" w:eastAsia="en-AU"/>
               </w:rPr>
+              <w:lastRenderedPageBreak/>
               <w:t xml:space="preserve"> </w:t>
             </w:r>
           </w:p>
@@ -2983,15 +2403,7 @@
                 <w:noProof/>
                 <w:lang w:val="en-AU" w:eastAsia="en-AU"/>
               </w:rPr>
-              <w:t xml:space="preserve"> on the Link Pane will be one </w:t>
-            </w:r>
-            <w:r>
-              <w:rPr>
-                <w:noProof/>
-                <w:lang w:val="en-AU" w:eastAsia="en-AU"/>
-              </w:rPr>
-              <w:lastRenderedPageBreak/>
-              <w:t>link</w:t>
+              <w:t xml:space="preserve"> on the Link Pane will be one link</w:t>
             </w:r>
             <w:r>
               <w:rPr>
@@ -3267,7 +2679,9 @@
       <w:r>
         <w:rPr>
           <w:noProof/>
-        </w:rPr>
+          <w:lang w:val="en-AU" w:eastAsia="zh-CN"/>
+        </w:rPr>
+        <w:lastRenderedPageBreak/>
         <w:drawing>
           <wp:inline distT="0" distB="0" distL="0" distR="0">
             <wp:extent cx="3282449" cy="1033669"/>
@@ -3286,7 +2700,7 @@
                     </pic:cNvPicPr>
                   </pic:nvPicPr>
                   <pic:blipFill>
-                    <a:blip r:embed="rId16"/>
+                    <a:blip r:embed="rId11" cstate="print"/>
                     <a:srcRect l="18677" t="15715" r="45211" b="64349"/>
                     <a:stretch>
                       <a:fillRect/>
@@ -3356,6 +2770,7 @@
       <w:r>
         <w:rPr>
           <w:noProof/>
+          <w:lang w:val="en-AU" w:eastAsia="zh-CN"/>
         </w:rPr>
         <w:drawing>
           <wp:inline distT="0" distB="0" distL="0" distR="0">
@@ -3375,7 +2790,7 @@
                     </pic:cNvPicPr>
                   </pic:nvPicPr>
                   <pic:blipFill>
-                    <a:blip r:embed="rId17"/>
+                    <a:blip r:embed="rId12" cstate="print"/>
                     <a:srcRect t="11017" r="7910" b="27401"/>
                     <a:stretch>
                       <a:fillRect/>

</xml_diff>

<commit_message>
bugs fixed in validation
</commit_message>
<xml_diff>
--- a/CrosslinkValidation/Instruction_v01.docx
+++ b/CrosslinkValidation/Instruction_v01.docx
@@ -125,6 +125,11 @@
     </w:p>
     <w:p>
       <w:pPr>
+        <w:pStyle w:val="ListParagraph"/>
+        <w:numPr>
+          <w:ilvl w:val="0"/>
+          <w:numId w:val="5"/>
+        </w:numPr>
         <w:jc w:val="both"/>
         <w:rPr>
           <w:noProof/>
@@ -134,7 +139,7 @@
         <w:rPr>
           <w:noProof/>
         </w:rPr>
-        <w:t xml:space="preserve">The directory or the home of the CJK Wikipeida corpora will be the directory holding the </w:t>
+        <w:t xml:space="preserve">For the first time using this tool, you must specify the directories of the Wikipedia collections by using the menu bar function </w:t>
       </w:r>
       <w:r>
         <w:rPr>
@@ -142,25 +147,13 @@
           <w:i/>
           <w:noProof/>
         </w:rPr>
-        <w:t>zh</w:t>
-      </w:r>
-      <w:r>
-        <w:rPr>
-          <w:noProof/>
-        </w:rPr>
-        <w:t xml:space="preserve"> </w:t>
-      </w:r>
-      <w:r>
-        <w:rPr>
-          <w:noProof/>
-        </w:rPr>
-        <w:t xml:space="preserve">, </w:t>
-      </w:r>
-      <w:r>
-        <w:rPr>
-          <w:noProof/>
-        </w:rPr>
-        <w:t xml:space="preserve">or </w:t>
+        <w:t>Corpus</w:t>
+      </w:r>
+      <w:r>
+        <w:rPr>
+          <w:noProof/>
+        </w:rPr>
+        <w:t xml:space="preserve"> under </w:t>
       </w:r>
       <w:r>
         <w:rPr>
@@ -168,6 +161,67 @@
           <w:i/>
           <w:noProof/>
         </w:rPr>
+        <w:t>Utility</w:t>
+      </w:r>
+      <w:r>
+        <w:rPr>
+          <w:noProof/>
+        </w:rPr>
+        <w:t xml:space="preserve"> (see Figure 2</w:t>
+      </w:r>
+      <w:r>
+        <w:rPr>
+          <w:noProof/>
+        </w:rPr>
+        <w:t xml:space="preserve"> to 6).</w:t>
+      </w:r>
+    </w:p>
+    <w:p>
+      <w:pPr>
+        <w:pStyle w:val="ListParagraph"/>
+        <w:numPr>
+          <w:ilvl w:val="0"/>
+          <w:numId w:val="5"/>
+        </w:numPr>
+        <w:jc w:val="both"/>
+        <w:rPr>
+          <w:noProof/>
+        </w:rPr>
+      </w:pPr>
+      <w:r>
+        <w:rPr>
+          <w:noProof/>
+        </w:rPr>
+        <w:t xml:space="preserve">The directory or the home of the CJK Wikipeida corpora will be the directory holding the </w:t>
+      </w:r>
+      <w:r>
+        <w:rPr>
+          <w:noProof/>
+        </w:rPr>
+        <w:t>zh</w:t>
+      </w:r>
+      <w:r>
+        <w:rPr>
+          <w:noProof/>
+        </w:rPr>
+        <w:t xml:space="preserve"> </w:t>
+      </w:r>
+      <w:r>
+        <w:rPr>
+          <w:noProof/>
+        </w:rPr>
+        <w:t xml:space="preserve">, </w:t>
+      </w:r>
+      <w:r>
+        <w:rPr>
+          <w:noProof/>
+        </w:rPr>
+        <w:t xml:space="preserve">or </w:t>
+      </w:r>
+      <w:r>
+        <w:rPr>
+          <w:noProof/>
+        </w:rPr>
         <w:t>ja</w:t>
       </w:r>
       <w:r>
@@ -190,19 +244,9 @@
       </w:r>
       <w:r>
         <w:rPr>
-          <w:b/>
-          <w:i/>
-          <w:noProof/>
-        </w:rPr>
-        <w:t>ko</w:t>
-      </w:r>
-      <w:r>
-        <w:rPr>
-          <w:b/>
-          <w:i/>
-          <w:noProof/>
-        </w:rPr>
-        <w:t xml:space="preserve"> </w:t>
+          <w:noProof/>
+        </w:rPr>
+        <w:t xml:space="preserve">ko </w:t>
       </w:r>
       <w:r>
         <w:rPr>
@@ -252,6 +296,7 @@
           </w:tcPr>
           <w:p>
             <w:pPr>
+              <w:ind w:left="360"/>
               <w:jc w:val="center"/>
               <w:rPr>
                 <w:noProof/>
@@ -260,7 +305,6 @@
             <w:r>
               <w:rPr>
                 <w:noProof/>
-                <w:lang w:val="en-AU" w:eastAsia="zh-CN"/>
               </w:rPr>
               <w:drawing>
                 <wp:inline distT="0" distB="0" distL="0" distR="0">
@@ -312,16 +356,19 @@
           </w:tcPr>
           <w:p>
             <w:pPr>
+              <w:ind w:left="360"/>
               <w:jc w:val="center"/>
               <w:rPr>
+                <w:b/>
                 <w:noProof/>
               </w:rPr>
             </w:pPr>
             <w:r>
-              <w:t>Figure 1. the collection</w:t>
-            </w:r>
-            <w:r>
-              <w:t>s home</w:t>
+              <w:rPr>
+                <w:b/>
+                <w:noProof/>
+              </w:rPr>
+              <w:t>Figure 1. the collections home</w:t>
             </w:r>
           </w:p>
         </w:tc>
@@ -329,6 +376,7 @@
     </w:tbl>
     <w:p>
       <w:pPr>
+        <w:ind w:left="360"/>
         <w:jc w:val="both"/>
         <w:rPr>
           <w:noProof/>
@@ -351,97 +399,6 @@
           <w:noProof/>
         </w:rPr>
         <w:t xml:space="preserve"> is the home directory of the CJK Wikipeida corpora.</w:t>
-      </w:r>
-    </w:p>
-    <w:p>
-      <w:pPr>
-        <w:pStyle w:val="ListParagraph"/>
-        <w:numPr>
-          <w:ilvl w:val="0"/>
-          <w:numId w:val="4"/>
-        </w:numPr>
-        <w:jc w:val="both"/>
-        <w:rPr>
-          <w:noProof/>
-        </w:rPr>
-      </w:pPr>
-      <w:r>
-        <w:rPr>
-          <w:b/>
-          <w:noProof/>
-        </w:rPr>
-        <w:t>A dump of the Wikipedia collections</w:t>
-      </w:r>
-      <w:r>
-        <w:rPr>
-          <w:noProof/>
-        </w:rPr>
-        <w:t>:</w:t>
-      </w:r>
-    </w:p>
-    <w:p>
-      <w:pPr>
-        <w:pStyle w:val="ListParagraph"/>
-        <w:numPr>
-          <w:ilvl w:val="0"/>
-          <w:numId w:val="5"/>
-        </w:numPr>
-        <w:jc w:val="both"/>
-        <w:rPr>
-          <w:noProof/>
-        </w:rPr>
-      </w:pPr>
-      <w:r>
-        <w:rPr>
-          <w:noProof/>
-        </w:rPr>
-        <w:t>For the first time using this tool, you must specify the directories of the Wikipedia collections</w:t>
-      </w:r>
-      <w:r>
-        <w:rPr>
-          <w:noProof/>
-        </w:rPr>
-        <w:t xml:space="preserve"> by using the menu bar function </w:t>
-      </w:r>
-      <w:r>
-        <w:rPr>
-          <w:b/>
-          <w:i/>
-          <w:noProof/>
-        </w:rPr>
-        <w:t>Corpus</w:t>
-      </w:r>
-      <w:r>
-        <w:rPr>
-          <w:noProof/>
-        </w:rPr>
-        <w:t xml:space="preserve"> under </w:t>
-      </w:r>
-      <w:r>
-        <w:rPr>
-          <w:b/>
-          <w:i/>
-          <w:noProof/>
-        </w:rPr>
-        <w:t>Utility</w:t>
-      </w:r>
-      <w:r>
-        <w:rPr>
-          <w:noProof/>
-        </w:rPr>
-        <w:t xml:space="preserve"> (see Figure 2</w:t>
-      </w:r>
-      <w:r>
-        <w:rPr>
-          <w:noProof/>
-        </w:rPr>
-        <w:t xml:space="preserve"> to </w:t>
-      </w:r>
-      <w:r>
-        <w:rPr>
-          <w:noProof/>
-        </w:rPr>
-        <w:t>6).</w:t>
       </w:r>
     </w:p>
     <w:p>
@@ -555,29 +512,7 @@
           <w:szCs w:val="20"/>
           <w:lang w:val="en-AU"/>
         </w:rPr>
-        <w:t>&lt;</w:t>
-      </w:r>
-      <w:proofErr w:type="gramStart"/>
-      <w:r>
-        <w:rPr>
-          <w:rFonts w:ascii="Courier New" w:hAnsi="Courier New" w:cs="Courier New"/>
-          <w:i/>
-          <w:sz w:val="20"/>
-          <w:szCs w:val="20"/>
-          <w:lang w:val="en-AU"/>
-        </w:rPr>
-        <w:t>!DOCTYPE</w:t>
-      </w:r>
-      <w:proofErr w:type="gramEnd"/>
-      <w:r>
-        <w:rPr>
-          <w:rFonts w:ascii="Courier New" w:hAnsi="Courier New" w:cs="Courier New"/>
-          <w:i/>
-          <w:sz w:val="20"/>
-          <w:szCs w:val="20"/>
-          <w:lang w:val="en-AU"/>
-        </w:rPr>
-        <w:t xml:space="preserve"> article SYSTEM "../article.dtd"&gt;</w:t>
+        <w:t>&lt;!DOCTYPE article SYSTEM "../article.dtd"&gt;</w:t>
       </w:r>
       <w:r>
         <w:rPr>
@@ -633,13 +568,183 @@
           <w:b/>
           <w:noProof/>
         </w:rPr>
-        <w:t>To Load a submission</w:t>
+        <w:t>Split</w:t>
+      </w:r>
+      <w:r>
+        <w:rPr>
+          <w:b/>
+          <w:noProof/>
+        </w:rPr>
+        <w:t xml:space="preserve"> a submission</w:t>
       </w:r>
       <w:r>
         <w:rPr>
           <w:noProof/>
         </w:rPr>
         <w:t>:</w:t>
+      </w:r>
+    </w:p>
+    <w:p>
+      <w:pPr>
+        <w:pStyle w:val="ListParagraph"/>
+        <w:numPr>
+          <w:ilvl w:val="0"/>
+          <w:numId w:val="5"/>
+        </w:numPr>
+        <w:jc w:val="both"/>
+        <w:rPr>
+          <w:noProof/>
+        </w:rPr>
+      </w:pPr>
+      <w:r>
+        <w:rPr>
+          <w:noProof/>
+        </w:rPr>
+        <w:t>In order to validate your submission</w:t>
+      </w:r>
+      <w:r>
+        <w:rPr>
+          <w:noProof/>
+        </w:rPr>
+        <w:t xml:space="preserve"> and see how the </w:t>
+      </w:r>
+      <w:r>
+        <w:rPr>
+          <w:noProof/>
+        </w:rPr>
+        <w:t xml:space="preserve">specified </w:t>
+      </w:r>
+      <w:r>
+        <w:rPr>
+          <w:noProof/>
+        </w:rPr>
+        <w:t>anchor offset and length match up with the text in the topic file</w:t>
+      </w:r>
+      <w:r>
+        <w:rPr>
+          <w:noProof/>
+        </w:rPr>
+        <w:t xml:space="preserve">, each </w:t>
+      </w:r>
+      <w:r>
+        <w:rPr>
+          <w:noProof/>
+        </w:rPr>
+        <w:t>submission</w:t>
+      </w:r>
+      <w:r>
+        <w:rPr>
+          <w:noProof/>
+        </w:rPr>
+        <w:t xml:space="preserve"> needs to be split</w:t>
+      </w:r>
+      <w:r>
+        <w:rPr>
+          <w:noProof/>
+        </w:rPr>
+        <w:t xml:space="preserve"> into </w:t>
+      </w:r>
+      <w:r>
+        <w:rPr>
+          <w:noProof/>
+        </w:rPr>
+        <w:t xml:space="preserve">mutilple run </w:t>
+      </w:r>
+      <w:r>
+        <w:rPr>
+          <w:noProof/>
+        </w:rPr>
+        <w:t>files</w:t>
+      </w:r>
+      <w:r>
+        <w:rPr>
+          <w:noProof/>
+        </w:rPr>
+        <w:t xml:space="preserve">  </w:t>
+      </w:r>
+      <w:r>
+        <w:rPr>
+          <w:noProof/>
+        </w:rPr>
+        <w:t>according to</w:t>
+      </w:r>
+      <w:r>
+        <w:rPr>
+          <w:noProof/>
+        </w:rPr>
+        <w:t xml:space="preserve"> topic.</w:t>
+      </w:r>
+    </w:p>
+    <w:p>
+      <w:pPr>
+        <w:pStyle w:val="ListParagraph"/>
+        <w:numPr>
+          <w:ilvl w:val="0"/>
+          <w:numId w:val="5"/>
+        </w:numPr>
+        <w:jc w:val="both"/>
+        <w:rPr>
+          <w:noProof/>
+        </w:rPr>
+      </w:pPr>
+      <w:r>
+        <w:rPr>
+          <w:noProof/>
+        </w:rPr>
+        <w:t xml:space="preserve">To do so, </w:t>
+      </w:r>
+      <w:r>
+        <w:rPr>
+          <w:noProof/>
+        </w:rPr>
+        <w:t xml:space="preserve">select the function </w:t>
+      </w:r>
+      <w:r>
+        <w:rPr>
+          <w:b/>
+          <w:i/>
+          <w:noProof/>
+        </w:rPr>
+        <w:t>Split Run</w:t>
+      </w:r>
+      <w:r>
+        <w:rPr>
+          <w:noProof/>
+        </w:rPr>
+        <w:t xml:space="preserve"> under </w:t>
+      </w:r>
+      <w:r>
+        <w:rPr>
+          <w:b/>
+          <w:i/>
+          <w:noProof/>
+        </w:rPr>
+        <w:t>Utility</w:t>
+      </w:r>
+      <w:r>
+        <w:rPr>
+          <w:noProof/>
+        </w:rPr>
+        <w:t>, then locate the submission file and click Ok.</w:t>
+      </w:r>
+    </w:p>
+    <w:p>
+      <w:pPr>
+        <w:pStyle w:val="ListParagraph"/>
+        <w:numPr>
+          <w:ilvl w:val="0"/>
+          <w:numId w:val="5"/>
+        </w:numPr>
+        <w:jc w:val="both"/>
+        <w:rPr>
+          <w:noProof/>
+        </w:rPr>
+      </w:pPr>
+      <w:r>
+        <w:rPr>
+          <w:noProof/>
+        </w:rPr>
+        <w:t>Information will be given for the location of the split files.</w:t>
       </w:r>
     </w:p>
     <w:p>
@@ -698,7 +803,13 @@
         <w:rPr>
           <w:noProof/>
         </w:rPr>
-        <w:t xml:space="preserve">Then you should select the function </w:t>
+        <w:t>After spliting the run,</w:t>
+      </w:r>
+      <w:r>
+        <w:rPr>
+          <w:noProof/>
+        </w:rPr>
+        <w:t xml:space="preserve"> you should select the function </w:t>
       </w:r>
       <w:r>
         <w:rPr>
@@ -751,6 +862,7 @@
         <w:rPr>
           <w:noProof/>
         </w:rPr>
+        <w:lastRenderedPageBreak/>
         <w:t>One</w:t>
       </w:r>
       <w:r>
@@ -979,7 +1091,6 @@
         <w:rPr>
           <w:noProof/>
         </w:rPr>
-        <w:lastRenderedPageBreak/>
         <w:t>You can click on an Anchor Text or Best Entry Point icon on the Topic Pane to just to the 1</w:t>
       </w:r>
       <w:r>
@@ -1164,6 +1275,12 @@
           <w:noProof/>
         </w:rPr>
         <w:t>Incoming mode has been disabled because only outgoing links need to be specified</w:t>
+      </w:r>
+      <w:r>
+        <w:rPr>
+          <w:noProof/>
+        </w:rPr>
+        <w:t xml:space="preserve"> in NTCIR 9 crosslink task</w:t>
       </w:r>
       <w:r>
         <w:rPr>
@@ -1345,275 +1462,23 @@
               </w:numPr>
             </w:pPr>
             <w:r>
-              <w:t xml:space="preserve">As you can see, the Link-the-Wiki Collections Dialog is open and you can browse and select </w:t>
+              <w:t xml:space="preserve">As you can see, the </w:t>
+            </w:r>
+            <w:r>
+              <w:t>CJK Wikipedia</w:t>
+            </w:r>
+            <w:r>
+              <w:t xml:space="preserve"> Collections Dialog is open and you can browse and select </w:t>
             </w:r>
             <w:r>
               <w:t xml:space="preserve">the directories where </w:t>
             </w:r>
             <w:r>
-              <w:t xml:space="preserve">the Wikipedia and </w:t>
-            </w:r>
-            <w:proofErr w:type="spellStart"/>
-            <w:r>
-              <w:t>TeAra</w:t>
-            </w:r>
-            <w:proofErr w:type="spellEnd"/>
-            <w:r>
-              <w:t xml:space="preserve"> collections</w:t>
+              <w:t>the Wikipedia collections</w:t>
             </w:r>
             <w:r>
               <w:t xml:space="preserve"> were located</w:t>
             </w:r>
-            <w:r>
-              <w:t>.</w:t>
-            </w:r>
-          </w:p>
-          <w:p>
-            <w:pPr>
-              <w:pStyle w:val="ListParagraph"/>
-              <w:numPr>
-                <w:ilvl w:val="1"/>
-                <w:numId w:val="2"/>
-              </w:numPr>
-              <w:ind w:left="527" w:hanging="170"/>
-            </w:pPr>
-            <w:r>
-              <w:rPr>
-                <w:b/>
-              </w:rPr>
-              <w:t>Note01</w:t>
-            </w:r>
-            <w:r>
-              <w:t xml:space="preserve">: If you are only interested in either the Wikipedia tasks or the </w:t>
-            </w:r>
-            <w:proofErr w:type="spellStart"/>
-            <w:r>
-              <w:t>TeAra</w:t>
-            </w:r>
-            <w:proofErr w:type="spellEnd"/>
-            <w:r>
-              <w:t xml:space="preserve"> tasks, you still need to specify both of them, just make sure the one you are interested is specified correctly. Otherwise the tool will not be running correctly.</w:t>
-            </w:r>
-          </w:p>
-          <w:p>
-            <w:pPr>
-              <w:pStyle w:val="ListParagraph"/>
-              <w:numPr>
-                <w:ilvl w:val="1"/>
-                <w:numId w:val="2"/>
-              </w:numPr>
-              <w:ind w:left="527" w:hanging="170"/>
-            </w:pPr>
-            <w:r>
-              <w:rPr>
-                <w:b/>
-              </w:rPr>
-              <w:t>Note02</w:t>
-            </w:r>
-            <w:r>
-              <w:t xml:space="preserve">: </w:t>
-            </w:r>
-            <w:r>
-              <w:t>For the Wikipedia collection, you must place/combine all relative XML files into a single folder according to its naming convention</w:t>
-            </w:r>
-            <w:r>
-              <w:t xml:space="preserve"> (see Figure 4). Therefore, there </w:t>
-            </w:r>
-            <w:r>
-              <w:t>will be</w:t>
-            </w:r>
-            <w:r>
-              <w:t xml:space="preserve"> only one directory (e.g. </w:t>
-            </w:r>
-            <w:r>
-              <w:rPr>
-                <w:i/>
-              </w:rPr>
-              <w:t>Wikipedia_2009</w:t>
-            </w:r>
-            <w:r>
-              <w:t xml:space="preserve">) containing all these sub-folders (e.g. </w:t>
-            </w:r>
-            <w:r>
-              <w:rPr>
-                <w:i/>
-              </w:rPr>
-              <w:t>001</w:t>
-            </w:r>
-            <w:r>
-              <w:t xml:space="preserve">, </w:t>
-            </w:r>
-            <w:r>
-              <w:rPr>
-                <w:i/>
-              </w:rPr>
-              <w:t>002</w:t>
-            </w:r>
-            <w:r>
-              <w:t xml:space="preserve"> …</w:t>
-            </w:r>
-            <w:r>
-              <w:t xml:space="preserve">, </w:t>
-            </w:r>
-            <w:r>
-              <w:rPr>
-                <w:i/>
-              </w:rPr>
-              <w:t>999</w:t>
-            </w:r>
-            <w:r>
-              <w:t>).</w:t>
-            </w:r>
-            <w:r>
-              <w:t xml:space="preserve"> For example, the file, </w:t>
-            </w:r>
-            <w:r>
-              <w:rPr>
-                <w:b/>
-                <w:i/>
-              </w:rPr>
-              <w:t>1978308.xml</w:t>
-            </w:r>
-            <w:r>
-              <w:t xml:space="preserve">, must be placed into the folder, </w:t>
-            </w:r>
-            <w:r>
-              <w:rPr>
-                <w:b/>
-                <w:i/>
-              </w:rPr>
-              <w:t>308</w:t>
-            </w:r>
-            <w:r>
-              <w:t>.</w:t>
-            </w:r>
-          </w:p>
-          <w:p>
-            <w:pPr>
-              <w:pStyle w:val="ListParagraph"/>
-              <w:numPr>
-                <w:ilvl w:val="1"/>
-                <w:numId w:val="2"/>
-              </w:numPr>
-              <w:ind w:left="527" w:hanging="170"/>
-            </w:pPr>
-            <w:r>
-              <w:rPr>
-                <w:b/>
-              </w:rPr>
-              <w:t>Note03</w:t>
-            </w:r>
-            <w:r>
-              <w:t xml:space="preserve">: For the </w:t>
-            </w:r>
-            <w:proofErr w:type="spellStart"/>
-            <w:r>
-              <w:t>TeAra</w:t>
-            </w:r>
-            <w:proofErr w:type="spellEnd"/>
-            <w:r>
-              <w:t xml:space="preserve"> collection, you must extract the ZIP file downloaded from the INEX site into a single folder (see Figure 5). Therefore, there is only one directory (e.g. </w:t>
-            </w:r>
-            <w:r>
-              <w:rPr>
-                <w:i/>
-              </w:rPr>
-              <w:lastRenderedPageBreak/>
-              <w:t>TeAra_2009</w:t>
-            </w:r>
-            <w:r>
-              <w:t>) containing all these sub-folders.</w:t>
-            </w:r>
-          </w:p>
-          <w:p>
-            <w:pPr>
-              <w:pStyle w:val="ListParagraph"/>
-              <w:numPr>
-                <w:ilvl w:val="1"/>
-                <w:numId w:val="2"/>
-              </w:numPr>
-              <w:ind w:left="527" w:hanging="170"/>
-            </w:pPr>
-            <w:r>
-              <w:rPr>
-                <w:b/>
-              </w:rPr>
-              <w:t>Note</w:t>
-            </w:r>
-            <w:r>
-              <w:t>: What you need to select is that “only one directory”</w:t>
-            </w:r>
-            <w:r>
-              <w:t xml:space="preserve"> (e.g. </w:t>
-            </w:r>
-            <w:r>
-              <w:rPr>
-                <w:i/>
-              </w:rPr>
-              <w:t>Wikipedia_2009</w:t>
-            </w:r>
-            <w:r>
-              <w:t xml:space="preserve"> and </w:t>
-            </w:r>
-            <w:r>
-              <w:rPr>
-                <w:i/>
-              </w:rPr>
-              <w:t>TeAra_2009</w:t>
-            </w:r>
-            <w:r>
-              <w:t>)</w:t>
-            </w:r>
-            <w:r>
-              <w:t>,</w:t>
-            </w:r>
-            <w:r>
-              <w:t xml:space="preserve"> </w:t>
-            </w:r>
-            <w:r>
-              <w:t>then</w:t>
-            </w:r>
-            <w:r>
-              <w:t xml:space="preserve"> you will see the dialog show the absolute directory path for both collections</w:t>
-            </w:r>
-            <w:r>
-              <w:t xml:space="preserve"> (e.g. </w:t>
-            </w:r>
-            <w:r>
-              <w:rPr>
-                <w:i/>
-              </w:rPr>
-              <w:t>E:\\INEX_Collections_Dump\TeAra_2009</w:t>
-            </w:r>
-            <w:r>
-              <w:t>)</w:t>
-            </w:r>
-            <w:r>
-              <w:t>.</w:t>
-            </w:r>
-            <w:r>
-              <w:t xml:space="preserve"> The</w:t>
-            </w:r>
-            <w:r>
-              <w:t>n</w:t>
-            </w:r>
-            <w:r>
-              <w:t xml:space="preserve"> click </w:t>
-            </w:r>
-            <w:r>
-              <w:rPr>
-                <w:b/>
-              </w:rPr>
-              <w:t>OK</w:t>
-            </w:r>
-            <w:r>
-              <w:t xml:space="preserve"> to go </w:t>
-            </w:r>
-            <w:proofErr w:type="gramStart"/>
-            <w:r>
-              <w:t>Next</w:t>
-            </w:r>
-            <w:proofErr w:type="gramEnd"/>
             <w:r>
               <w:t>.</w:t>
             </w:r>
@@ -1707,6 +1572,7 @@
               <w:ind w:left="360"/>
             </w:pPr>
             <w:r>
+              <w:lastRenderedPageBreak/>
               <w:t>A Window file browser will open for you to select a submission XML file one at a time. It means you can only load a submission file and display it on the tool each time.</w:t>
             </w:r>
           </w:p>
@@ -1719,15 +1585,7 @@
               </w:numPr>
             </w:pPr>
             <w:r>
-              <w:t xml:space="preserve">As you can see from the Figure 8 to 11, they show the Wikipedia and </w:t>
-            </w:r>
-            <w:proofErr w:type="spellStart"/>
-            <w:r>
-              <w:t>TeAra</w:t>
-            </w:r>
-            <w:proofErr w:type="spellEnd"/>
-            <w:r>
-              <w:t xml:space="preserve"> submission for outgoing and incoming links respectively.</w:t>
+              <w:t>As you can see from the Figure 8 to 11, they show the Wikipedia and TeAra submission for outgoing and incoming links respectively.</w:t>
             </w:r>
           </w:p>
         </w:tc>
@@ -2012,90 +1870,6 @@
           </w:p>
           <w:p>
             <w:pPr>
-              <w:ind w:left="-57" w:right="-57"/>
-              <w:jc w:val="center"/>
-            </w:pPr>
-            <w:r>
-              <w:rPr>
-                <w:noProof/>
-                <w:lang w:val="en-AU" w:eastAsia="zh-CN"/>
-              </w:rPr>
-              <w:drawing>
-                <wp:inline distT="0" distB="0" distL="0" distR="0">
-                  <wp:extent cx="2922932" cy="1035136"/>
-                  <wp:effectExtent l="19050" t="0" r="0" b="0"/>
-                  <wp:docPr id="12" name="Picture 1"/>
-                  <wp:cNvGraphicFramePr>
-                    <a:graphicFrameLocks xmlns:a="http://schemas.openxmlformats.org/drawingml/2006/main" noChangeAspect="1"/>
-                  </wp:cNvGraphicFramePr>
-                  <a:graphic xmlns:a="http://schemas.openxmlformats.org/drawingml/2006/main">
-                    <a:graphicData uri="http://schemas.openxmlformats.org/drawingml/2006/picture">
-                      <pic:pic xmlns:pic="http://schemas.openxmlformats.org/drawingml/2006/picture">
-                        <pic:nvPicPr>
-                          <pic:cNvPr id="0" name="Picture 1"/>
-                          <pic:cNvPicPr>
-                            <a:picLocks noChangeAspect="1" noChangeArrowheads="1"/>
-                          </pic:cNvPicPr>
-                        </pic:nvPicPr>
-                        <pic:blipFill>
-                          <a:blip r:embed="rId9" cstate="print"/>
-                          <a:srcRect/>
-                          <a:stretch>
-                            <a:fillRect/>
-                          </a:stretch>
-                        </pic:blipFill>
-                        <pic:spPr bwMode="auto">
-                          <a:xfrm>
-                            <a:off x="0" y="0"/>
-                            <a:ext cx="2925149" cy="1035921"/>
-                          </a:xfrm>
-                          <a:prstGeom prst="rect">
-                            <a:avLst/>
-                          </a:prstGeom>
-                          <a:noFill/>
-                          <a:ln w="9525">
-                            <a:noFill/>
-                            <a:miter lim="800000"/>
-                            <a:headEnd/>
-                            <a:tailEnd/>
-                          </a:ln>
-                        </pic:spPr>
-                      </pic:pic>
-                    </a:graphicData>
-                  </a:graphic>
-                </wp:inline>
-              </w:drawing>
-            </w:r>
-          </w:p>
-          <w:p>
-            <w:pPr>
-              <w:ind w:left="-57" w:right="-57"/>
-              <w:jc w:val="center"/>
-            </w:pPr>
-            <w:r>
-              <w:t xml:space="preserve">Figure 7. </w:t>
-            </w:r>
-            <w:r>
-              <w:t xml:space="preserve">The </w:t>
-            </w:r>
-            <w:r>
-              <w:rPr>
-                <w:noProof/>
-              </w:rPr>
-              <w:t>CJK Wikipeida</w:t>
-            </w:r>
-            <w:r>
-              <w:t xml:space="preserve"> collections</w:t>
-            </w:r>
-            <w:r>
-              <w:t xml:space="preserve"> directory</w:t>
-            </w:r>
-            <w:r>
-              <w:t xml:space="preserve"> message</w:t>
-            </w:r>
-          </w:p>
-          <w:p>
-            <w:pPr>
               <w:jc w:val="center"/>
             </w:pPr>
             <w:r>
@@ -2222,7 +1996,7 @@
                           </pic:cNvPicPr>
                         </pic:nvPicPr>
                         <pic:blipFill>
-                          <a:blip r:embed="rId10" cstate="print"/>
+                          <a:blip r:embed="rId9" cstate="print"/>
                           <a:srcRect/>
                           <a:stretch>
                             <a:fillRect/>
@@ -2670,6 +2444,86 @@
         </w:tc>
       </w:tr>
     </w:tbl>
+    <w:p>
+      <w:pPr>
+        <w:ind w:left="-57" w:right="-57"/>
+        <w:jc w:val="center"/>
+      </w:pPr>
+    </w:p>
+    <w:p>
+      <w:pPr>
+        <w:ind w:left="-57" w:right="-57"/>
+        <w:jc w:val="center"/>
+      </w:pPr>
+      <w:r>
+        <w:rPr>
+          <w:noProof/>
+          <w:lang w:val="en-AU" w:eastAsia="zh-CN"/>
+        </w:rPr>
+        <w:drawing>
+          <wp:inline distT="0" distB="0" distL="0" distR="0">
+            <wp:extent cx="5943600" cy="680720"/>
+            <wp:effectExtent l="19050" t="0" r="0" b="0"/>
+            <wp:docPr id="3" name="Picture 1" descr="F007.png"/>
+            <wp:cNvGraphicFramePr>
+              <a:graphicFrameLocks xmlns:a="http://schemas.openxmlformats.org/drawingml/2006/main" noChangeAspect="1"/>
+            </wp:cNvGraphicFramePr>
+            <a:graphic xmlns:a="http://schemas.openxmlformats.org/drawingml/2006/main">
+              <a:graphicData uri="http://schemas.openxmlformats.org/drawingml/2006/picture">
+                <pic:pic xmlns:pic="http://schemas.openxmlformats.org/drawingml/2006/picture">
+                  <pic:nvPicPr>
+                    <pic:cNvPr id="0" name="F007.png"/>
+                    <pic:cNvPicPr/>
+                  </pic:nvPicPr>
+                  <pic:blipFill>
+                    <a:blip r:embed="rId10" cstate="print"/>
+                    <a:stretch>
+                      <a:fillRect/>
+                    </a:stretch>
+                  </pic:blipFill>
+                  <pic:spPr>
+                    <a:xfrm>
+                      <a:off x="0" y="0"/>
+                      <a:ext cx="5943600" cy="680720"/>
+                    </a:xfrm>
+                    <a:prstGeom prst="rect">
+                      <a:avLst/>
+                    </a:prstGeom>
+                  </pic:spPr>
+                </pic:pic>
+              </a:graphicData>
+            </a:graphic>
+          </wp:inline>
+        </w:drawing>
+      </w:r>
+    </w:p>
+    <w:p>
+      <w:pPr>
+        <w:ind w:left="-57" w:right="-57"/>
+        <w:jc w:val="center"/>
+      </w:pPr>
+      <w:r>
+        <w:t xml:space="preserve">Figure 7. </w:t>
+      </w:r>
+      <w:r>
+        <w:t xml:space="preserve">The </w:t>
+      </w:r>
+      <w:r>
+        <w:rPr>
+          <w:noProof/>
+        </w:rPr>
+        <w:t>CJK Wikipeida</w:t>
+      </w:r>
+      <w:r>
+        <w:t xml:space="preserve"> collections</w:t>
+      </w:r>
+      <w:r>
+        <w:t xml:space="preserve"> directory</w:t>
+      </w:r>
+      <w:r>
+        <w:t xml:space="preserve"> message</w:t>
+      </w:r>
+    </w:p>
     <w:p/>
     <w:p>
       <w:pPr>
@@ -2681,7 +2535,6 @@
           <w:noProof/>
           <w:lang w:val="en-AU" w:eastAsia="zh-CN"/>
         </w:rPr>
-        <w:lastRenderedPageBreak/>
         <w:drawing>
           <wp:inline distT="0" distB="0" distL="0" distR="0">
             <wp:extent cx="3282449" cy="1033669"/>
@@ -2733,13 +2586,8 @@
       <w:pPr>
         <w:jc w:val="center"/>
       </w:pPr>
-      <w:proofErr w:type="gramStart"/>
-      <w:r>
-        <w:t>Figure 12.</w:t>
-      </w:r>
-      <w:proofErr w:type="gramEnd"/>
-      <w:r>
-        <w:t xml:space="preserve"> The Wikipedia DTD Specification</w:t>
+      <w:r>
+        <w:t>Figure 12. The Wikipedia DTD Specification</w:t>
       </w:r>
     </w:p>
     <w:p>
@@ -2823,7 +2671,6 @@
       <w:pPr>
         <w:jc w:val="center"/>
       </w:pPr>
-      <w:proofErr w:type="gramStart"/>
       <w:r>
         <w:t>Figure 1</w:t>
       </w:r>
@@ -2831,11 +2678,7 @@
         <w:t>3</w:t>
       </w:r>
       <w:r>
-        <w:t>.</w:t>
-      </w:r>
-      <w:proofErr w:type="gramEnd"/>
-      <w:r>
-        <w:t xml:space="preserve"> The location of DTD and the tool Package</w:t>
+        <w:t>. The location of DTD and the tool Package</w:t>
       </w:r>
     </w:p>
     <w:p>

</xml_diff>

<commit_message>
minor updates on the validation documentation
</commit_message>
<xml_diff>
--- a/CrosslinkValidation/Instruction_v01.docx
+++ b/CrosslinkValidation/Instruction_v01.docx
@@ -100,7 +100,21 @@
           <w:b/>
           <w:noProof/>
         </w:rPr>
-        <w:t>To specify the Directories of the</w:t>
+        <w:t xml:space="preserve">To specify the </w:t>
+      </w:r>
+      <w:r>
+        <w:rPr>
+          <w:b/>
+          <w:noProof/>
+        </w:rPr>
+        <w:t>Directory</w:t>
+      </w:r>
+      <w:r>
+        <w:rPr>
+          <w:b/>
+          <w:noProof/>
+        </w:rPr>
+        <w:t xml:space="preserve"> of the</w:t>
       </w:r>
       <w:r>
         <w:rPr>
@@ -139,7 +153,19 @@
         <w:rPr>
           <w:noProof/>
         </w:rPr>
-        <w:t xml:space="preserve">For the first time using this tool, you must specify the directories of the Wikipedia collections by using the menu bar function </w:t>
+        <w:t xml:space="preserve">For the first time using this tool, you must specify the </w:t>
+      </w:r>
+      <w:r>
+        <w:rPr>
+          <w:noProof/>
+        </w:rPr>
+        <w:t>directory</w:t>
+      </w:r>
+      <w:r>
+        <w:rPr>
+          <w:noProof/>
+        </w:rPr>
+        <w:t xml:space="preserve"> of the Wikipedia collections by using the menu bar function </w:t>
       </w:r>
       <w:r>
         <w:rPr>
@@ -417,7 +443,31 @@
         <w:rPr>
           <w:noProof/>
         </w:rPr>
-        <w:t>Once the directories of the collections have been set up correctly, the tool will show the current directories for both collections (see Figure 7).</w:t>
+        <w:t xml:space="preserve">Once the </w:t>
+      </w:r>
+      <w:r>
+        <w:rPr>
+          <w:noProof/>
+        </w:rPr>
+        <w:t>directory</w:t>
+      </w:r>
+      <w:r>
+        <w:rPr>
+          <w:noProof/>
+        </w:rPr>
+        <w:t xml:space="preserve"> of the collections have been set up correctly, the tool will show the current </w:t>
+      </w:r>
+      <w:r>
+        <w:rPr>
+          <w:noProof/>
+        </w:rPr>
+        <w:t>directory</w:t>
+      </w:r>
+      <w:r>
+        <w:rPr>
+          <w:noProof/>
+        </w:rPr>
+        <w:t xml:space="preserve"> for both collections (see Figure 7).</w:t>
       </w:r>
       <w:r>
         <w:rPr>
@@ -429,7 +479,19 @@
         <w:rPr>
           <w:noProof/>
         </w:rPr>
-        <w:t>You do not need to specify them again, except the directories have been changed.</w:t>
+        <w:t xml:space="preserve">You do not need to specify them again, except the </w:t>
+      </w:r>
+      <w:r>
+        <w:rPr>
+          <w:noProof/>
+        </w:rPr>
+        <w:t>directory</w:t>
+      </w:r>
+      <w:r>
+        <w:rPr>
+          <w:noProof/>
+        </w:rPr>
+        <w:t xml:space="preserve"> have been changed.</w:t>
       </w:r>
     </w:p>
     <w:p>
@@ -869,7 +931,7 @@
         <w:rPr>
           <w:noProof/>
         </w:rPr>
-        <w:t xml:space="preserve"> sample submission XML files, </w:t>
+        <w:t xml:space="preserve"> sample submission XML file, </w:t>
       </w:r>
       <w:r>
         <w:rPr>
@@ -937,7 +999,19 @@
         <w:rPr>
           <w:noProof/>
         </w:rPr>
-        <w:t xml:space="preserve">, for this instruction. You can use </w:t>
+        <w:t>, for this instruction. You can</w:t>
+      </w:r>
+      <w:r>
+        <w:rPr>
+          <w:noProof/>
+        </w:rPr>
+        <w:t xml:space="preserve"> split it then</w:t>
+      </w:r>
+      <w:r>
+        <w:rPr>
+          <w:noProof/>
+        </w:rPr>
+        <w:t xml:space="preserve"> use </w:t>
       </w:r>
       <w:r>
         <w:rPr>
@@ -1390,7 +1464,13 @@
               <w:t xml:space="preserve">For the first time, </w:t>
             </w:r>
             <w:r>
-              <w:t>the tool will ask you to specify the directories of your Wikipedia collection</w:t>
+              <w:t xml:space="preserve">the tool will ask you to specify the </w:t>
+            </w:r>
+            <w:r>
+              <w:t>directory</w:t>
+            </w:r>
+            <w:r>
+              <w:t xml:space="preserve"> of your Wikipedia collection</w:t>
             </w:r>
             <w:r>
               <w:t xml:space="preserve"> (see Figure 1)</w:t>
@@ -1471,7 +1551,13 @@
               <w:t xml:space="preserve"> Collections Dialog is open and you can browse and select </w:t>
             </w:r>
             <w:r>
-              <w:t xml:space="preserve">the directories where </w:t>
+              <w:t xml:space="preserve">the </w:t>
+            </w:r>
+            <w:r>
+              <w:t>directory</w:t>
+            </w:r>
+            <w:r>
+              <w:t xml:space="preserve"> where </w:t>
             </w:r>
             <w:r>
               <w:t>the Wikipedia collections</w:t>
@@ -1500,28 +1586,63 @@
                 <w:b/>
                 <w:i/>
               </w:rPr>
-              <w:t>Once you have specified the directories of the collections, the tool will remember it and show it to you every time you launch the tool (see Figure 7).</w:t>
+              <w:t xml:space="preserve">Once you have specified the </w:t>
             </w:r>
             <w:r>
               <w:rPr>
                 <w:b/>
                 <w:i/>
               </w:rPr>
-              <w:t xml:space="preserve"> </w:t>
+              <w:t>directory</w:t>
             </w:r>
             <w:r>
               <w:rPr>
                 <w:b/>
                 <w:i/>
               </w:rPr>
-              <w:t>The directories</w:t>
+              <w:t xml:space="preserve"> of the collections, the tool will remember it and show it to you every time you launch the tool (see Figure 7).</w:t>
             </w:r>
             <w:r>
               <w:rPr>
                 <w:b/>
                 <w:i/>
               </w:rPr>
-              <w:t xml:space="preserve"> only need to be changed when the collections have been moved.</w:t>
+              <w:t xml:space="preserve"> </w:t>
+            </w:r>
+            <w:r>
+              <w:rPr>
+                <w:b/>
+                <w:i/>
+              </w:rPr>
+              <w:t xml:space="preserve">The </w:t>
+            </w:r>
+            <w:r>
+              <w:rPr>
+                <w:b/>
+                <w:i/>
+              </w:rPr>
+              <w:t>directory</w:t>
+            </w:r>
+            <w:r>
+              <w:rPr>
+                <w:b/>
+                <w:i/>
+              </w:rPr>
+              <w:t xml:space="preserve"> only need</w:t>
+            </w:r>
+            <w:r>
+              <w:rPr>
+                <w:b/>
+                <w:i/>
+              </w:rPr>
+              <w:t>s</w:t>
+            </w:r>
+            <w:r>
+              <w:rPr>
+                <w:b/>
+                <w:i/>
+              </w:rPr>
+              <w:t xml:space="preserve"> to be changed when the collections have been moved.</w:t>
             </w:r>
           </w:p>
           <w:p>
@@ -1604,90 +1725,7 @@
               <w:ind w:left="-57" w:right="-57"/>
               <w:jc w:val="center"/>
             </w:pPr>
-            <w:r>
-              <w:rPr>
-                <w:noProof/>
-                <w:lang w:val="en-AU" w:eastAsia="zh-CN"/>
-              </w:rPr>
-              <w:lastRenderedPageBreak/>
-              <w:drawing>
-                <wp:inline distT="0" distB="0" distL="0" distR="0">
-                  <wp:extent cx="2851371" cy="854648"/>
-                  <wp:effectExtent l="19050" t="0" r="6129" b="0"/>
-                  <wp:docPr id="6" name="Picture 1"/>
-                  <wp:cNvGraphicFramePr>
-                    <a:graphicFrameLocks xmlns:a="http://schemas.openxmlformats.org/drawingml/2006/main" noChangeAspect="1"/>
-                  </wp:cNvGraphicFramePr>
-                  <a:graphic xmlns:a="http://schemas.openxmlformats.org/drawingml/2006/main">
-                    <a:graphicData uri="http://schemas.openxmlformats.org/drawingml/2006/picture">
-                      <pic:pic xmlns:pic="http://schemas.openxmlformats.org/drawingml/2006/picture">
-                        <pic:nvPicPr>
-                          <pic:cNvPr id="0" name="Picture 1"/>
-                          <pic:cNvPicPr>
-                            <a:picLocks noChangeAspect="1" noChangeArrowheads="1"/>
-                          </pic:cNvPicPr>
-                        </pic:nvPicPr>
-                        <pic:blipFill>
-                          <a:blip r:embed="rId6" cstate="print"/>
-                          <a:srcRect/>
-                          <a:stretch>
-                            <a:fillRect/>
-                          </a:stretch>
-                        </pic:blipFill>
-                        <pic:spPr bwMode="auto">
-                          <a:xfrm>
-                            <a:off x="0" y="0"/>
-                            <a:ext cx="2853130" cy="855175"/>
-                          </a:xfrm>
-                          <a:prstGeom prst="rect">
-                            <a:avLst/>
-                          </a:prstGeom>
-                          <a:noFill/>
-                          <a:ln w="9525">
-                            <a:noFill/>
-                            <a:miter lim="800000"/>
-                            <a:headEnd/>
-                            <a:tailEnd/>
-                          </a:ln>
-                        </pic:spPr>
-                      </pic:pic>
-                    </a:graphicData>
-                  </a:graphic>
-                </wp:inline>
-              </w:drawing>
-            </w:r>
           </w:p>
-          <w:tbl>
-            <w:tblPr>
-              <w:tblStyle w:val="TableGrid"/>
-              <w:tblW w:w="0" w:type="auto"/>
-              <w:tblLook w:val="04A0"/>
-            </w:tblPr>
-            <w:tblGrid>
-              <w:gridCol w:w="4562"/>
-            </w:tblGrid>
-            <w:tr>
-              <w:tc>
-                <w:tcPr>
-                  <w:tcW w:w="4562" w:type="dxa"/>
-                </w:tcPr>
-                <w:p>
-                  <w:pPr>
-                    <w:jc w:val="center"/>
-                  </w:pPr>
-                  <w:r>
-                    <w:t xml:space="preserve">Figure </w:t>
-                  </w:r>
-                  <w:r>
-                    <w:t>2</w:t>
-                  </w:r>
-                  <w:r>
-                    <w:t>. Specification of the collection directories</w:t>
-                  </w:r>
-                </w:p>
-              </w:tc>
-            </w:tr>
-          </w:tbl>
           <w:p>
             <w:pPr>
               <w:ind w:left="-57" w:right="-57"/>
@@ -1707,14 +1745,15 @@
             </w:pPr>
             <w:r>
               <w:rPr>
+                <w:b/>
                 <w:noProof/>
                 <w:lang w:val="en-AU" w:eastAsia="zh-CN"/>
               </w:rPr>
               <w:drawing>
                 <wp:inline distT="0" distB="0" distL="0" distR="0">
-                  <wp:extent cx="2843260" cy="1200647"/>
+                  <wp:extent cx="2803664" cy="713848"/>
                   <wp:effectExtent l="19050" t="0" r="0" b="0"/>
-                  <wp:docPr id="8" name="Picture 7"/>
+                  <wp:docPr id="9" name="Picture 4" descr="F003.png"/>
                   <wp:cNvGraphicFramePr>
                     <a:graphicFrameLocks xmlns:a="http://schemas.openxmlformats.org/drawingml/2006/main" noChangeAspect="1"/>
                   </wp:cNvGraphicFramePr>
@@ -1722,33 +1761,23 @@
                     <a:graphicData uri="http://schemas.openxmlformats.org/drawingml/2006/picture">
                       <pic:pic xmlns:pic="http://schemas.openxmlformats.org/drawingml/2006/picture">
                         <pic:nvPicPr>
-                          <pic:cNvPr id="0" name="Picture 7"/>
-                          <pic:cNvPicPr>
-                            <a:picLocks noChangeAspect="1" noChangeArrowheads="1"/>
-                          </pic:cNvPicPr>
+                          <pic:cNvPr id="0" name="F003.png"/>
+                          <pic:cNvPicPr/>
                         </pic:nvPicPr>
                         <pic:blipFill>
-                          <a:blip r:embed="rId7" cstate="print"/>
-                          <a:srcRect/>
+                          <a:blip r:embed="rId6" cstate="print"/>
                           <a:stretch>
                             <a:fillRect/>
                           </a:stretch>
                         </pic:blipFill>
-                        <pic:spPr bwMode="auto">
+                        <pic:spPr>
                           <a:xfrm>
                             <a:off x="0" y="0"/>
-                            <a:ext cx="2847701" cy="1202522"/>
+                            <a:ext cx="2816485" cy="717112"/>
                           </a:xfrm>
                           <a:prstGeom prst="rect">
                             <a:avLst/>
                           </a:prstGeom>
-                          <a:noFill/>
-                          <a:ln w="9525">
-                            <a:noFill/>
-                            <a:miter lim="800000"/>
-                            <a:headEnd/>
-                            <a:tailEnd/>
-                          </a:ln>
                         </pic:spPr>
                       </pic:pic>
                     </a:graphicData>
@@ -1761,12 +1790,144 @@
             <w:pPr>
               <w:ind w:left="-57" w:right="-57"/>
               <w:jc w:val="center"/>
+              <w:rPr>
+                <w:b/>
+              </w:rPr>
             </w:pPr>
             <w:r>
+              <w:rPr>
+                <w:b/>
+              </w:rPr>
               <w:t>Figure 2</w:t>
             </w:r>
             <w:r>
-              <w:t>. Empty directories of the collections</w:t>
+              <w:rPr>
+                <w:b/>
+              </w:rPr>
+              <w:t xml:space="preserve">. Empty </w:t>
+            </w:r>
+            <w:r>
+              <w:rPr>
+                <w:b/>
+              </w:rPr>
+              <w:t>directory</w:t>
+            </w:r>
+            <w:r>
+              <w:rPr>
+                <w:b/>
+              </w:rPr>
+              <w:t xml:space="preserve"> of the collections</w:t>
+            </w:r>
+          </w:p>
+          <w:p>
+            <w:pPr>
+              <w:spacing w:after="200" w:line="276" w:lineRule="auto"/>
+              <w:jc w:val="center"/>
+              <w:rPr>
+                <w:b/>
+              </w:rPr>
+            </w:pPr>
+          </w:p>
+          <w:p>
+            <w:pPr>
+              <w:spacing w:after="200" w:line="276" w:lineRule="auto"/>
+              <w:jc w:val="center"/>
+              <w:rPr>
+                <w:b/>
+              </w:rPr>
+            </w:pPr>
+            <w:r>
+              <w:rPr>
+                <w:b/>
+                <w:noProof/>
+                <w:lang w:val="en-AU" w:eastAsia="zh-CN"/>
+              </w:rPr>
+              <w:drawing>
+                <wp:inline distT="0" distB="0" distL="0" distR="0">
+                  <wp:extent cx="2835468" cy="1080264"/>
+                  <wp:effectExtent l="19050" t="0" r="2982" b="0"/>
+                  <wp:docPr id="13" name="Picture 12" descr="F003.png"/>
+                  <wp:cNvGraphicFramePr>
+                    <a:graphicFrameLocks xmlns:a="http://schemas.openxmlformats.org/drawingml/2006/main" noChangeAspect="1"/>
+                  </wp:cNvGraphicFramePr>
+                  <a:graphic xmlns:a="http://schemas.openxmlformats.org/drawingml/2006/main">
+                    <a:graphicData uri="http://schemas.openxmlformats.org/drawingml/2006/picture">
+                      <pic:pic xmlns:pic="http://schemas.openxmlformats.org/drawingml/2006/picture">
+                        <pic:nvPicPr>
+                          <pic:cNvPr id="0" name="F003.png"/>
+                          <pic:cNvPicPr/>
+                        </pic:nvPicPr>
+                        <pic:blipFill>
+                          <a:blip r:embed="rId7" cstate="print"/>
+                          <a:stretch>
+                            <a:fillRect/>
+                          </a:stretch>
+                        </pic:blipFill>
+                        <pic:spPr>
+                          <a:xfrm>
+                            <a:off x="0" y="0"/>
+                            <a:ext cx="2851919" cy="1086531"/>
+                          </a:xfrm>
+                          <a:prstGeom prst="rect">
+                            <a:avLst/>
+                          </a:prstGeom>
+                        </pic:spPr>
+                      </pic:pic>
+                    </a:graphicData>
+                  </a:graphic>
+                </wp:inline>
+              </w:drawing>
+            </w:r>
+          </w:p>
+          <w:p>
+            <w:pPr>
+              <w:spacing w:after="200" w:line="276" w:lineRule="auto"/>
+              <w:jc w:val="center"/>
+              <w:rPr>
+                <w:b/>
+              </w:rPr>
+            </w:pPr>
+            <w:r>
+              <w:rPr>
+                <w:b/>
+              </w:rPr>
+              <w:t xml:space="preserve">Figure </w:t>
+            </w:r>
+            <w:r>
+              <w:rPr>
+                <w:b/>
+              </w:rPr>
+              <w:t>3</w:t>
+            </w:r>
+            <w:r>
+              <w:rPr>
+                <w:b/>
+              </w:rPr>
+              <w:t xml:space="preserve">. Specification of </w:t>
+            </w:r>
+            <w:r>
+              <w:rPr>
+                <w:b/>
+              </w:rPr>
+              <w:t xml:space="preserve">home of </w:t>
+            </w:r>
+            <w:r>
+              <w:rPr>
+                <w:b/>
+              </w:rPr>
+              <w:t xml:space="preserve">the </w:t>
+            </w:r>
+            <w:r>
+              <w:rPr>
+                <w:b/>
+              </w:rPr>
+              <w:t xml:space="preserve">CJK Wikipedia </w:t>
+            </w:r>
+            <w:r>
+              <w:rPr>
+                <w:b/>
+              </w:rPr>
+              <w:t>collection</w:t>
             </w:r>
           </w:p>
           <w:p>
@@ -2503,6 +2664,7 @@
         <w:jc w:val="center"/>
       </w:pPr>
       <w:r>
+        <w:lastRenderedPageBreak/>
         <w:t xml:space="preserve">Figure 7. </w:t>
       </w:r>
       <w:r>

</xml_diff>

<commit_message>
documentaion on validation software
</commit_message>
<xml_diff>
--- a/CrosslinkValidation/Instruction_v01.docx
+++ b/CrosslinkValidation/Instruction_v01.docx
@@ -23,73 +23,104 @@
     </w:p>
     <w:p>
       <w:pPr>
-        <w:jc w:val="both"/>
-        <w:rPr>
-          <w:noProof/>
-        </w:rPr>
-      </w:pPr>
-      <w:r>
-        <w:rPr>
-          <w:noProof/>
-        </w:rPr>
-        <w:t xml:space="preserve">This instruction will guide you </w:t>
-      </w:r>
-      <w:r>
-        <w:rPr>
-          <w:noProof/>
-        </w:rPr>
-        <w:t>through every step</w:t>
-      </w:r>
-      <w:r>
-        <w:rPr>
-          <w:noProof/>
-        </w:rPr>
-        <w:t xml:space="preserve"> </w:t>
-      </w:r>
-      <w:r>
-        <w:rPr>
-          <w:noProof/>
-        </w:rPr>
-        <w:t>for</w:t>
-      </w:r>
-      <w:r>
-        <w:rPr>
-          <w:noProof/>
-        </w:rPr>
-        <w:t xml:space="preserve"> lauch</w:t>
-      </w:r>
-      <w:r>
-        <w:rPr>
-          <w:noProof/>
-        </w:rPr>
-        <w:t>ing</w:t>
-      </w:r>
-      <w:r>
-        <w:rPr>
-          <w:noProof/>
-        </w:rPr>
-        <w:t xml:space="preserve"> a submission run</w:t>
-      </w:r>
-      <w:r>
-        <w:rPr>
-          <w:noProof/>
-        </w:rPr>
-        <w:t xml:space="preserve"> on the validation tool</w:t>
-      </w:r>
-      <w:r>
-        <w:rPr>
+        <w:rPr>
+          <w:b/>
+          <w:noProof/>
+        </w:rPr>
+      </w:pPr>
+      <w:r>
+        <w:rPr>
+          <w:b/>
+          <w:noProof/>
+        </w:rPr>
+        <w:t xml:space="preserve">version: </w:t>
+      </w:r>
+      <w:r>
+        <w:rPr>
+          <w:b/>
+          <w:noProof/>
+        </w:rPr>
+        <w:t>2</w:t>
+      </w:r>
+      <w:r>
+        <w:rPr>
+          <w:b/>
           <w:noProof/>
         </w:rPr>
         <w:t>.</w:t>
+      </w:r>
+      <w:r>
+        <w:rPr>
+          <w:b/>
+          <w:noProof/>
+        </w:rPr>
+        <w:t>0</w:t>
       </w:r>
     </w:p>
     <w:p>
       <w:pPr>
-        <w:pStyle w:val="ListParagraph"/>
-        <w:numPr>
-          <w:ilvl w:val="0"/>
-          <w:numId w:val="4"/>
-        </w:numPr>
+        <w:jc w:val="both"/>
+        <w:rPr>
+          <w:noProof/>
+        </w:rPr>
+      </w:pPr>
+      <w:r>
+        <w:rPr>
+          <w:noProof/>
+        </w:rPr>
+        <w:t xml:space="preserve">This instruction will guide you </w:t>
+      </w:r>
+      <w:r>
+        <w:rPr>
+          <w:noProof/>
+        </w:rPr>
+        <w:t>through every step</w:t>
+      </w:r>
+      <w:r>
+        <w:rPr>
+          <w:noProof/>
+        </w:rPr>
+        <w:t xml:space="preserve"> </w:t>
+      </w:r>
+      <w:r>
+        <w:rPr>
+          <w:noProof/>
+        </w:rPr>
+        <w:t>for</w:t>
+      </w:r>
+      <w:r>
+        <w:rPr>
+          <w:noProof/>
+        </w:rPr>
+        <w:t xml:space="preserve"> lauch</w:t>
+      </w:r>
+      <w:r>
+        <w:rPr>
+          <w:noProof/>
+        </w:rPr>
+        <w:t>ing</w:t>
+      </w:r>
+      <w:r>
+        <w:rPr>
+          <w:noProof/>
+        </w:rPr>
+        <w:t xml:space="preserve"> a submission run</w:t>
+      </w:r>
+      <w:r>
+        <w:rPr>
+          <w:noProof/>
+        </w:rPr>
+        <w:t xml:space="preserve"> on the validation tool</w:t>
+      </w:r>
+      <w:r>
+        <w:rPr>
+          <w:noProof/>
+        </w:rPr>
+        <w:t>.</w:t>
+      </w:r>
+    </w:p>
+    <w:p>
+      <w:pPr>
         <w:jc w:val="both"/>
         <w:rPr>
           <w:noProof/>
@@ -461,13 +492,31 @@
         <w:rPr>
           <w:noProof/>
         </w:rPr>
+        <w:t xml:space="preserve">Wikipedia collection home </w:t>
+      </w:r>
+      <w:r>
+        <w:rPr>
+          <w:noProof/>
+        </w:rPr>
         <w:t>directory</w:t>
       </w:r>
       <w:r>
         <w:rPr>
           <w:noProof/>
         </w:rPr>
-        <w:t xml:space="preserve"> for both collections (see Figure 7).</w:t>
+        <w:t xml:space="preserve"> (see Figure </w:t>
+      </w:r>
+      <w:r>
+        <w:rPr>
+          <w:noProof/>
+        </w:rPr>
+        <w:t>6</w:t>
+      </w:r>
+      <w:r>
+        <w:rPr>
+          <w:noProof/>
+        </w:rPr>
+        <w:t>).</w:t>
       </w:r>
       <w:r>
         <w:rPr>
@@ -574,7 +623,29 @@
           <w:szCs w:val="20"/>
           <w:lang w:val="en-AU"/>
         </w:rPr>
-        <w:t>&lt;!DOCTYPE article SYSTEM "../article.dtd"&gt;</w:t>
+        <w:t>&lt;</w:t>
+      </w:r>
+      <w:proofErr w:type="gramStart"/>
+      <w:r>
+        <w:rPr>
+          <w:rFonts w:ascii="Courier New" w:hAnsi="Courier New" w:cs="Courier New"/>
+          <w:i/>
+          <w:sz w:val="20"/>
+          <w:szCs w:val="20"/>
+          <w:lang w:val="en-AU"/>
+        </w:rPr>
+        <w:t>!DOCTYPE</w:t>
+      </w:r>
+      <w:proofErr w:type="gramEnd"/>
+      <w:r>
+        <w:rPr>
+          <w:rFonts w:ascii="Courier New" w:hAnsi="Courier New" w:cs="Courier New"/>
+          <w:i/>
+          <w:sz w:val="20"/>
+          <w:szCs w:val="20"/>
+          <w:lang w:val="en-AU"/>
+        </w:rPr>
+        <w:t xml:space="preserve"> article SYSTEM "../article.dtd"&gt;</w:t>
       </w:r>
       <w:r>
         <w:rPr>
@@ -611,6 +682,30 @@
           <w:noProof/>
         </w:rPr>
         <w:t>.</w:t>
+      </w:r>
+      <w:r>
+        <w:rPr>
+          <w:noProof/>
+        </w:rPr>
+        <w:t xml:space="preserve"> This step can be ignored</w:t>
+      </w:r>
+      <w:r>
+        <w:rPr>
+          <w:noProof/>
+        </w:rPr>
+        <w:t xml:space="preserve"> if the program is started using the “run.bat” or “run.sh” script file. If any error happens and indicate</w:t>
+      </w:r>
+      <w:r>
+        <w:rPr>
+          <w:noProof/>
+        </w:rPr>
+        <w:t>s</w:t>
+      </w:r>
+      <w:r>
+        <w:rPr>
+          <w:noProof/>
+        </w:rPr>
+        <w:t xml:space="preserve"> missing the DTD file, please make the article.dtd file is located in the right place.</w:t>
       </w:r>
     </w:p>
     <w:p>
@@ -865,6 +960,7 @@
         <w:rPr>
           <w:noProof/>
         </w:rPr>
+        <w:lastRenderedPageBreak/>
         <w:t>After spliting the run,</w:t>
       </w:r>
       <w:r>
@@ -924,7 +1020,6 @@
         <w:rPr>
           <w:noProof/>
         </w:rPr>
-        <w:lastRenderedPageBreak/>
         <w:t>One</w:t>
       </w:r>
       <w:r>
@@ -1114,7 +1209,14 @@
           <w:b/>
           <w:noProof/>
         </w:rPr>
-        <w:t>RHS (i.e. Table) Pane</w:t>
+        <w:t>Table</w:t>
+      </w:r>
+      <w:r>
+        <w:rPr>
+          <w:b/>
+          <w:noProof/>
+        </w:rPr>
+        <w:t xml:space="preserve"> Pane</w:t>
       </w:r>
       <w:r>
         <w:rPr>
@@ -1178,7 +1280,7 @@
         <w:rPr>
           <w:noProof/>
         </w:rPr>
-        <w:t xml:space="preserve"> respective outgoing or incoming target link.</w:t>
+        <w:t xml:space="preserve"> respective outgoing target link.</w:t>
       </w:r>
     </w:p>
     <w:p>
@@ -1242,7 +1344,19 @@
         <w:rPr>
           <w:noProof/>
         </w:rPr>
-        <w:t>The RHS pane offers a convenient means for the user to navigate to any of the topic and the target link by just clicking on a Table Cell. This Table also show the Offset and Length for each Anchor and BEP.</w:t>
+        <w:t xml:space="preserve">The </w:t>
+      </w:r>
+      <w:r>
+        <w:rPr>
+          <w:noProof/>
+        </w:rPr>
+        <w:t>Table</w:t>
+      </w:r>
+      <w:r>
+        <w:rPr>
+          <w:noProof/>
+        </w:rPr>
+        <w:t xml:space="preserve"> pane offers a convenient means for the user to navigate to any of the topic and the target link by just clicking on a Table Cell. This Table also show the Offset and Length for each Anchor and BEP.</w:t>
       </w:r>
     </w:p>
     <w:p>
@@ -1438,8 +1552,8 @@
         <w:tblLook w:val="04A0"/>
       </w:tblPr>
       <w:tblGrid>
-        <w:gridCol w:w="4699"/>
-        <w:gridCol w:w="4877"/>
+        <w:gridCol w:w="4160"/>
+        <w:gridCol w:w="5416"/>
       </w:tblGrid>
       <w:tr>
         <w:tc>
@@ -1467,7 +1581,7 @@
               <w:t xml:space="preserve">the tool will ask you to specify the </w:t>
             </w:r>
             <w:r>
-              <w:t>directory</w:t>
+              <w:t>home</w:t>
             </w:r>
             <w:r>
               <w:t xml:space="preserve"> of your Wikipedia collection</w:t>
@@ -1576,72 +1690,38 @@
                 <w:ilvl w:val="0"/>
                 <w:numId w:val="2"/>
               </w:numPr>
-              <w:rPr>
-                <w:b/>
-                <w:i/>
-              </w:rPr>
             </w:pPr>
             <w:r>
-              <w:rPr>
-                <w:b/>
-                <w:i/>
-              </w:rPr>
               <w:t xml:space="preserve">Once you have specified the </w:t>
             </w:r>
             <w:r>
-              <w:rPr>
-                <w:b/>
-                <w:i/>
-              </w:rPr>
               <w:t>directory</w:t>
             </w:r>
             <w:r>
-              <w:rPr>
-                <w:b/>
-                <w:i/>
-              </w:rPr>
-              <w:t xml:space="preserve"> of the collections, the tool will remember it and show it to you every time you launch the tool (see Figure 7).</w:t>
-            </w:r>
-            <w:r>
-              <w:rPr>
-                <w:b/>
-                <w:i/>
-              </w:rPr>
+              <w:t xml:space="preserve"> of the collections, the tool will remember it and show it to you every time you launch the tool (see Figure </w:t>
+            </w:r>
+            <w:r>
+              <w:t>6</w:t>
+            </w:r>
+            <w:r>
+              <w:t>).</w:t>
+            </w:r>
+            <w:r>
               <w:t xml:space="preserve"> </w:t>
             </w:r>
             <w:r>
-              <w:rPr>
-                <w:b/>
-                <w:i/>
-              </w:rPr>
               <w:t xml:space="preserve">The </w:t>
             </w:r>
             <w:r>
-              <w:rPr>
-                <w:b/>
-                <w:i/>
-              </w:rPr>
               <w:t>directory</w:t>
             </w:r>
             <w:r>
-              <w:rPr>
-                <w:b/>
-                <w:i/>
-              </w:rPr>
               <w:t xml:space="preserve"> only need</w:t>
             </w:r>
             <w:r>
-              <w:rPr>
-                <w:b/>
-                <w:i/>
-              </w:rPr>
               <w:t>s</w:t>
             </w:r>
             <w:r>
-              <w:rPr>
-                <w:b/>
-                <w:i/>
-              </w:rPr>
               <w:t xml:space="preserve"> to be changed when the collections have been moved.</w:t>
             </w:r>
           </w:p>
@@ -1654,6 +1734,7 @@
               </w:numPr>
             </w:pPr>
             <w:r>
+              <w:lastRenderedPageBreak/>
               <w:t>The 2</w:t>
             </w:r>
             <w:r>
@@ -1693,7 +1774,6 @@
               <w:ind w:left="360"/>
             </w:pPr>
             <w:r>
-              <w:lastRenderedPageBreak/>
               <w:t>A Window file browser will open for you to select a submission XML file one at a time. It means you can only load a submission file and display it on the tool each time.</w:t>
             </w:r>
           </w:p>
@@ -1704,11 +1784,281 @@
                 <w:ilvl w:val="0"/>
                 <w:numId w:val="2"/>
               </w:numPr>
+              <w:ind w:right="-57"/>
+              <w:jc w:val="both"/>
+              <w:rPr>
+                <w:noProof/>
+                <w:lang w:val="en-AU" w:eastAsia="en-AU"/>
+              </w:rPr>
             </w:pPr>
             <w:r>
-              <w:t>As you can see from the Figure 8 to 11, they show the Wikipedia and TeAra submission for outgoing and incoming links respectively.</w:t>
+              <w:rPr>
+                <w:noProof/>
+                <w:lang w:val="en-AU" w:eastAsia="en-AU"/>
+              </w:rPr>
+              <w:t xml:space="preserve">You can click on either an </w:t>
+            </w:r>
+            <w:r>
+              <w:rPr>
+                <w:i/>
+                <w:noProof/>
+                <w:lang w:val="en-AU" w:eastAsia="en-AU"/>
+              </w:rPr>
+              <w:t>Anchor Text</w:t>
+            </w:r>
+            <w:r>
+              <w:rPr>
+                <w:noProof/>
+                <w:lang w:val="en-AU" w:eastAsia="en-AU"/>
+              </w:rPr>
+              <w:t xml:space="preserve"> or </w:t>
+            </w:r>
+            <w:r>
+              <w:rPr>
+                <w:i/>
+                <w:noProof/>
+                <w:lang w:val="en-AU" w:eastAsia="en-AU"/>
+              </w:rPr>
+              <w:t>BEP Icon</w:t>
+            </w:r>
+            <w:r>
+              <w:rPr>
+                <w:noProof/>
+                <w:lang w:val="en-AU" w:eastAsia="en-AU"/>
+              </w:rPr>
+              <w:t xml:space="preserve"> on the Topic pane to display its relative links showing on the Link Pane.</w:t>
             </w:r>
           </w:p>
+          <w:p>
+            <w:pPr>
+              <w:pStyle w:val="ListParagraph"/>
+              <w:numPr>
+                <w:ilvl w:val="0"/>
+                <w:numId w:val="2"/>
+              </w:numPr>
+              <w:ind w:right="-57"/>
+              <w:jc w:val="both"/>
+              <w:rPr>
+                <w:noProof/>
+                <w:lang w:val="en-AU" w:eastAsia="en-AU"/>
+              </w:rPr>
+            </w:pPr>
+            <w:r>
+              <w:rPr>
+                <w:i/>
+                <w:noProof/>
+                <w:lang w:val="en-AU" w:eastAsia="en-AU"/>
+              </w:rPr>
+              <w:t>Right-Click</w:t>
+            </w:r>
+            <w:r>
+              <w:rPr>
+                <w:noProof/>
+                <w:lang w:val="en-AU" w:eastAsia="en-AU"/>
+              </w:rPr>
+              <w:t xml:space="preserve"> on the Link Pane will move to the Next link while </w:t>
+            </w:r>
+            <w:r>
+              <w:rPr>
+                <w:i/>
+                <w:noProof/>
+                <w:lang w:val="en-AU" w:eastAsia="en-AU"/>
+              </w:rPr>
+              <w:t>Left-Click</w:t>
+            </w:r>
+            <w:r>
+              <w:rPr>
+                <w:noProof/>
+                <w:lang w:val="en-AU" w:eastAsia="en-AU"/>
+              </w:rPr>
+              <w:t xml:space="preserve"> on the Link Pane will be one link backward.</w:t>
+            </w:r>
+          </w:p>
+          <w:p>
+            <w:pPr>
+              <w:pStyle w:val="ListParagraph"/>
+              <w:numPr>
+                <w:ilvl w:val="0"/>
+                <w:numId w:val="2"/>
+              </w:numPr>
+              <w:ind w:right="-57"/>
+              <w:jc w:val="both"/>
+              <w:rPr>
+                <w:noProof/>
+                <w:lang w:val="en-AU" w:eastAsia="en-AU"/>
+              </w:rPr>
+            </w:pPr>
+            <w:r>
+              <w:rPr>
+                <w:noProof/>
+                <w:lang w:val="en-AU" w:eastAsia="en-AU"/>
+              </w:rPr>
+              <w:t>You can also click on a Table Cell on the RHS Pane to jump into that particular link.</w:t>
+            </w:r>
+          </w:p>
+          <w:p>
+            <w:pPr>
+              <w:pStyle w:val="ListParagraph"/>
+              <w:ind w:left="360" w:right="-57"/>
+              <w:jc w:val="both"/>
+              <w:rPr>
+                <w:noProof/>
+                <w:lang w:val="en-AU" w:eastAsia="en-AU"/>
+              </w:rPr>
+            </w:pPr>
+            <w:r>
+              <w:rPr>
+                <w:noProof/>
+                <w:lang w:val="en-AU" w:eastAsia="en-AU"/>
+              </w:rPr>
+              <w:t xml:space="preserve">According to the </w:t>
+            </w:r>
+            <w:r>
+              <w:rPr>
+                <w:b/>
+                <w:noProof/>
+                <w:lang w:val="en-AU" w:eastAsia="en-AU"/>
+              </w:rPr>
+              <w:t>Row</w:t>
+            </w:r>
+            <w:r>
+              <w:rPr>
+                <w:noProof/>
+                <w:lang w:val="en-AU" w:eastAsia="en-AU"/>
+              </w:rPr>
+              <w:t xml:space="preserve"> you click, the tool will display the corresponding topic and link on the respective pane.</w:t>
+            </w:r>
+          </w:p>
+          <w:p>
+            <w:pPr>
+              <w:pStyle w:val="ListParagraph"/>
+              <w:numPr>
+                <w:ilvl w:val="0"/>
+                <w:numId w:val="2"/>
+              </w:numPr>
+              <w:ind w:right="-57"/>
+              <w:jc w:val="both"/>
+              <w:rPr>
+                <w:noProof/>
+                <w:lang w:val="en-AU" w:eastAsia="en-AU"/>
+              </w:rPr>
+            </w:pPr>
+            <w:r>
+              <w:rPr>
+                <w:noProof/>
+                <w:lang w:val="en-AU" w:eastAsia="en-AU"/>
+              </w:rPr>
+              <w:t xml:space="preserve">The general information (e.g. </w:t>
+            </w:r>
+            <w:r>
+              <w:rPr>
+                <w:i/>
+                <w:noProof/>
+                <w:lang w:val="en-AU" w:eastAsia="en-AU"/>
+              </w:rPr>
+              <w:t>topic title</w:t>
+            </w:r>
+            <w:r>
+              <w:rPr>
+                <w:noProof/>
+                <w:lang w:val="en-AU" w:eastAsia="en-AU"/>
+              </w:rPr>
+              <w:t xml:space="preserve">, </w:t>
+            </w:r>
+            <w:r>
+              <w:rPr>
+                <w:i/>
+                <w:noProof/>
+                <w:lang w:val="en-AU" w:eastAsia="en-AU"/>
+              </w:rPr>
+              <w:t>anchor name</w:t>
+            </w:r>
+            <w:r>
+              <w:rPr>
+                <w:noProof/>
+                <w:lang w:val="en-AU" w:eastAsia="en-AU"/>
+              </w:rPr>
+              <w:t xml:space="preserve"> and </w:t>
+            </w:r>
+            <w:r>
+              <w:rPr>
+                <w:i/>
+                <w:noProof/>
+                <w:lang w:val="en-AU" w:eastAsia="en-AU"/>
+              </w:rPr>
+              <w:t>target document title</w:t>
+            </w:r>
+            <w:r>
+              <w:rPr>
+                <w:noProof/>
+                <w:lang w:val="en-AU" w:eastAsia="en-AU"/>
+              </w:rPr>
+              <w:t>) will be showed on the top banner just below the menu bar.</w:t>
+            </w:r>
+          </w:p>
+          <w:p>
+            <w:pPr>
+              <w:pStyle w:val="ListParagraph"/>
+              <w:ind w:left="360" w:right="-57"/>
+              <w:jc w:val="both"/>
+              <w:rPr>
+                <w:noProof/>
+                <w:lang w:val="en-AU" w:eastAsia="en-AU"/>
+              </w:rPr>
+            </w:pPr>
+            <w:r>
+              <w:rPr>
+                <w:noProof/>
+                <w:lang w:val="en-AU" w:eastAsia="en-AU"/>
+              </w:rPr>
+              <w:t xml:space="preserve">From the RHS Table Pane, you can see the </w:t>
+            </w:r>
+            <w:r>
+              <w:rPr>
+                <w:i/>
+                <w:noProof/>
+                <w:lang w:val="en-AU" w:eastAsia="en-AU"/>
+              </w:rPr>
+              <w:t>Offset</w:t>
+            </w:r>
+            <w:r>
+              <w:rPr>
+                <w:noProof/>
+                <w:lang w:val="en-AU" w:eastAsia="en-AU"/>
+              </w:rPr>
+              <w:t xml:space="preserve"> and </w:t>
+            </w:r>
+            <w:r>
+              <w:rPr>
+                <w:i/>
+                <w:noProof/>
+                <w:lang w:val="en-AU" w:eastAsia="en-AU"/>
+              </w:rPr>
+              <w:t>Length</w:t>
+            </w:r>
+            <w:r>
+              <w:rPr>
+                <w:noProof/>
+                <w:lang w:val="en-AU" w:eastAsia="en-AU"/>
+              </w:rPr>
+              <w:t xml:space="preserve"> of each anchor and BEP. According to this information, you can adjust your system to correct the position of each text anchor and best entry point. A general idea is that althought an exact “hit” of position (i.e. offset and length) is perfect, these anchors and BEPs are NOT expected to match</w:t>
+            </w:r>
+            <w:r>
+              <w:rPr>
+                <w:noProof/>
+                <w:lang w:val="en-AU" w:eastAsia="en-AU"/>
+              </w:rPr>
+              <w:t xml:space="preserve"> exactly</w:t>
+            </w:r>
+            <w:r>
+              <w:rPr>
+                <w:noProof/>
+                <w:lang w:val="en-AU" w:eastAsia="en-AU"/>
+              </w:rPr>
+              <w:t xml:space="preserve"> their respective position on the document but nearby or overlapping.</w:t>
+            </w:r>
+          </w:p>
+          <w:p/>
         </w:tc>
         <w:tc>
           <w:tcPr>
@@ -1731,18 +2081,6 @@
               <w:ind w:left="-57" w:right="-57"/>
               <w:jc w:val="center"/>
             </w:pPr>
-          </w:p>
-          <w:p>
-            <w:pPr>
-              <w:ind w:left="-57" w:right="-57"/>
-              <w:jc w:val="center"/>
-            </w:pPr>
-          </w:p>
-          <w:p>
-            <w:pPr>
-              <w:ind w:left="-57" w:right="-57"/>
-              <w:jc w:val="center"/>
-            </w:pPr>
             <w:r>
               <w:rPr>
                 <w:b/>
@@ -1751,7 +2089,7 @@
               </w:rPr>
               <w:drawing>
                 <wp:inline distT="0" distB="0" distL="0" distR="0">
-                  <wp:extent cx="2803664" cy="713848"/>
+                  <wp:extent cx="2819566" cy="717896"/>
                   <wp:effectExtent l="19050" t="0" r="0" b="0"/>
                   <wp:docPr id="9" name="Picture 4" descr="F003.png"/>
                   <wp:cNvGraphicFramePr>
@@ -1773,7 +2111,7 @@
                         <pic:spPr>
                           <a:xfrm>
                             <a:off x="0" y="0"/>
-                            <a:ext cx="2816485" cy="717112"/>
+                            <a:ext cx="2832461" cy="721179"/>
                           </a:xfrm>
                           <a:prstGeom prst="rect">
                             <a:avLst/>
@@ -1938,99 +2276,6 @@
           </w:p>
           <w:p>
             <w:pPr>
-              <w:ind w:left="-57" w:right="-57"/>
-              <w:jc w:val="center"/>
-            </w:pPr>
-          </w:p>
-          <w:p>
-            <w:pPr>
-              <w:ind w:left="-57" w:right="-57"/>
-              <w:jc w:val="center"/>
-            </w:pPr>
-          </w:p>
-          <w:p>
-            <w:pPr>
-              <w:ind w:left="-57" w:right="-57"/>
-              <w:jc w:val="center"/>
-            </w:pPr>
-          </w:p>
-          <w:p>
-            <w:pPr>
-              <w:ind w:left="-57" w:right="-57"/>
-              <w:jc w:val="center"/>
-            </w:pPr>
-            <w:r>
-              <w:rPr>
-                <w:noProof/>
-                <w:lang w:val="en-AU" w:eastAsia="zh-CN"/>
-              </w:rPr>
-              <w:drawing>
-                <wp:inline distT="0" distB="0" distL="0" distR="0">
-                  <wp:extent cx="3012724" cy="1272208"/>
-                  <wp:effectExtent l="19050" t="0" r="0" b="0"/>
-                  <wp:docPr id="11" name="Picture 4"/>
-                  <wp:cNvGraphicFramePr>
-                    <a:graphicFrameLocks xmlns:a="http://schemas.openxmlformats.org/drawingml/2006/main" noChangeAspect="1"/>
-                  </wp:cNvGraphicFramePr>
-                  <a:graphic xmlns:a="http://schemas.openxmlformats.org/drawingml/2006/main">
-                    <a:graphicData uri="http://schemas.openxmlformats.org/drawingml/2006/picture">
-                      <pic:pic xmlns:pic="http://schemas.openxmlformats.org/drawingml/2006/picture">
-                        <pic:nvPicPr>
-                          <pic:cNvPr id="0" name="Picture 4"/>
-                          <pic:cNvPicPr>
-                            <a:picLocks noChangeAspect="1" noChangeArrowheads="1"/>
-                          </pic:cNvPicPr>
-                        </pic:nvPicPr>
-                        <pic:blipFill>
-                          <a:blip r:embed="rId8" cstate="print"/>
-                          <a:srcRect/>
-                          <a:stretch>
-                            <a:fillRect/>
-                          </a:stretch>
-                        </pic:blipFill>
-                        <pic:spPr bwMode="auto">
-                          <a:xfrm>
-                            <a:off x="0" y="0"/>
-                            <a:ext cx="3017779" cy="1274343"/>
-                          </a:xfrm>
-                          <a:prstGeom prst="rect">
-                            <a:avLst/>
-                          </a:prstGeom>
-                          <a:noFill/>
-                          <a:ln w="9525">
-                            <a:noFill/>
-                            <a:miter lim="800000"/>
-                            <a:headEnd/>
-                            <a:tailEnd/>
-                          </a:ln>
-                        </pic:spPr>
-                      </pic:pic>
-                    </a:graphicData>
-                  </a:graphic>
-                </wp:inline>
-              </w:drawing>
-            </w:r>
-          </w:p>
-          <w:p>
-            <w:pPr>
-              <w:ind w:left="-57" w:right="-57"/>
-              <w:jc w:val="center"/>
-            </w:pPr>
-            <w:r>
-              <w:t>Figure 6</w:t>
-            </w:r>
-            <w:r>
-              <w:t>. Link-the-Wiki collections selection dialog</w:t>
-            </w:r>
-          </w:p>
-          <w:p>
-            <w:pPr>
-              <w:ind w:left="-57" w:right="-57"/>
-              <w:jc w:val="center"/>
-            </w:pPr>
-          </w:p>
-          <w:p>
-            <w:pPr>
               <w:jc w:val="center"/>
             </w:pPr>
             <w:r>
@@ -2157,7 +2402,7 @@
                           </pic:cNvPicPr>
                         </pic:nvPicPr>
                         <pic:blipFill>
-                          <a:blip r:embed="rId9" cstate="print"/>
+                          <a:blip r:embed="rId8" cstate="print"/>
                           <a:srcRect/>
                           <a:stretch>
                             <a:fillRect/>
@@ -2189,12 +2434,129 @@
           <w:p>
             <w:pPr>
               <w:jc w:val="center"/>
+              <w:rPr>
+                <w:b/>
+              </w:rPr>
             </w:pPr>
             <w:r>
-              <w:t xml:space="preserve">Figure 8. The </w:t>
-            </w:r>
-            <w:r>
-              <w:t>crosslink submission</w:t>
+              <w:rPr>
+                <w:b/>
+              </w:rPr>
+              <w:t xml:space="preserve">Figure </w:t>
+            </w:r>
+            <w:r>
+              <w:rPr>
+                <w:b/>
+              </w:rPr>
+              <w:t>4</w:t>
+            </w:r>
+            <w:r>
+              <w:rPr>
+                <w:b/>
+              </w:rPr>
+              <w:t>. The crosslink submission</w:t>
+            </w:r>
+          </w:p>
+          <w:p>
+            <w:pPr>
+              <w:jc w:val="center"/>
+              <w:rPr>
+                <w:b/>
+              </w:rPr>
+            </w:pPr>
+          </w:p>
+          <w:p>
+            <w:pPr>
+              <w:jc w:val="center"/>
+            </w:pPr>
+            <w:r>
+              <w:rPr>
+                <w:noProof/>
+                <w:lang w:val="en-AU" w:eastAsia="zh-CN"/>
+              </w:rPr>
+              <w:drawing>
+                <wp:inline distT="0" distB="0" distL="0" distR="0">
+                  <wp:extent cx="3282449" cy="1033669"/>
+                  <wp:effectExtent l="19050" t="0" r="0" b="0"/>
+                  <wp:docPr id="14" name="Picture 1"/>
+                  <wp:cNvGraphicFramePr>
+                    <a:graphicFrameLocks xmlns:a="http://schemas.openxmlformats.org/drawingml/2006/main" noChangeAspect="1"/>
+                  </wp:cNvGraphicFramePr>
+                  <a:graphic xmlns:a="http://schemas.openxmlformats.org/drawingml/2006/main">
+                    <a:graphicData uri="http://schemas.openxmlformats.org/drawingml/2006/picture">
+                      <pic:pic xmlns:pic="http://schemas.openxmlformats.org/drawingml/2006/picture">
+                        <pic:nvPicPr>
+                          <pic:cNvPr id="0" name="Picture 1"/>
+                          <pic:cNvPicPr>
+                            <a:picLocks noChangeAspect="1" noChangeArrowheads="1"/>
+                          </pic:cNvPicPr>
+                        </pic:nvPicPr>
+                        <pic:blipFill>
+                          <a:blip r:embed="rId9" cstate="print"/>
+                          <a:srcRect l="18677" t="15715" r="45211" b="64349"/>
+                          <a:stretch>
+                            <a:fillRect/>
+                          </a:stretch>
+                        </pic:blipFill>
+                        <pic:spPr bwMode="auto">
+                          <a:xfrm>
+                            <a:off x="0" y="0"/>
+                            <a:ext cx="3286753" cy="1035024"/>
+                          </a:xfrm>
+                          <a:prstGeom prst="rect">
+                            <a:avLst/>
+                          </a:prstGeom>
+                          <a:noFill/>
+                          <a:ln w="9525">
+                            <a:noFill/>
+                            <a:miter lim="800000"/>
+                            <a:headEnd/>
+                            <a:tailEnd/>
+                          </a:ln>
+                        </pic:spPr>
+                      </pic:pic>
+                    </a:graphicData>
+                  </a:graphic>
+                </wp:inline>
+              </w:drawing>
+            </w:r>
+          </w:p>
+          <w:p>
+            <w:pPr>
+              <w:jc w:val="center"/>
+              <w:rPr>
+                <w:b/>
+              </w:rPr>
+            </w:pPr>
+            <w:r>
+              <w:rPr>
+                <w:b/>
+              </w:rPr>
+              <w:t>Figure 5</w:t>
+            </w:r>
+            <w:r>
+              <w:rPr>
+                <w:b/>
+              </w:rPr>
+              <w:t xml:space="preserve">. The Wikipedia </w:t>
+            </w:r>
+            <w:r>
+              <w:rPr>
+                <w:b/>
+              </w:rPr>
+              <w:t xml:space="preserve">Page </w:t>
+            </w:r>
+            <w:r>
+              <w:rPr>
+                <w:b/>
+              </w:rPr>
+              <w:t xml:space="preserve">DTD </w:t>
+            </w:r>
+            <w:r>
+              <w:rPr>
+                <w:b/>
+              </w:rPr>
+              <w:t>Information</w:t>
             </w:r>
           </w:p>
           <w:p>
@@ -2219,13 +2581,8 @@
           </w:tcPr>
           <w:p>
             <w:pPr>
-              <w:pStyle w:val="ListParagraph"/>
-              <w:ind w:left="360" w:right="-57"/>
-              <w:jc w:val="both"/>
-              <w:rPr>
-                <w:noProof/>
-                <w:lang w:val="en-AU" w:eastAsia="en-AU"/>
-              </w:rPr>
+              <w:ind w:left="-57" w:right="-57"/>
+              <w:jc w:val="center"/>
             </w:pPr>
             <w:r>
               <w:rPr>
@@ -2234,168 +2591,87 @@
               </w:rPr>
               <w:lastRenderedPageBreak/>
               <w:t xml:space="preserve"> </w:t>
+            </w:r>
+            <w:r>
+              <w:rPr>
+                <w:noProof/>
+                <w:lang w:val="en-AU" w:eastAsia="zh-CN"/>
+              </w:rPr>
+              <w:drawing>
+                <wp:inline distT="0" distB="0" distL="0" distR="0">
+                  <wp:extent cx="5943600" cy="680720"/>
+                  <wp:effectExtent l="19050" t="0" r="0" b="0"/>
+                  <wp:docPr id="15" name="Picture 1" descr="F007.png"/>
+                  <wp:cNvGraphicFramePr>
+                    <a:graphicFrameLocks xmlns:a="http://schemas.openxmlformats.org/drawingml/2006/main" noChangeAspect="1"/>
+                  </wp:cNvGraphicFramePr>
+                  <a:graphic xmlns:a="http://schemas.openxmlformats.org/drawingml/2006/main">
+                    <a:graphicData uri="http://schemas.openxmlformats.org/drawingml/2006/picture">
+                      <pic:pic xmlns:pic="http://schemas.openxmlformats.org/drawingml/2006/picture">
+                        <pic:nvPicPr>
+                          <pic:cNvPr id="0" name="F007.png"/>
+                          <pic:cNvPicPr/>
+                        </pic:nvPicPr>
+                        <pic:blipFill>
+                          <a:blip r:embed="rId10" cstate="print"/>
+                          <a:stretch>
+                            <a:fillRect/>
+                          </a:stretch>
+                        </pic:blipFill>
+                        <pic:spPr>
+                          <a:xfrm>
+                            <a:off x="0" y="0"/>
+                            <a:ext cx="5943600" cy="680720"/>
+                          </a:xfrm>
+                          <a:prstGeom prst="rect">
+                            <a:avLst/>
+                          </a:prstGeom>
+                        </pic:spPr>
+                      </pic:pic>
+                    </a:graphicData>
+                  </a:graphic>
+                </wp:inline>
+              </w:drawing>
             </w:r>
           </w:p>
           <w:p>
             <w:pPr>
-              <w:pStyle w:val="ListParagraph"/>
-              <w:numPr>
-                <w:ilvl w:val="0"/>
-                <w:numId w:val="2"/>
-              </w:numPr>
-              <w:ind w:right="-57"/>
-              <w:jc w:val="both"/>
-              <w:rPr>
-                <w:noProof/>
-                <w:lang w:val="en-AU" w:eastAsia="en-AU"/>
+              <w:ind w:left="-57" w:right="-57"/>
+              <w:jc w:val="center"/>
+              <w:rPr>
+                <w:b/>
               </w:rPr>
             </w:pPr>
             <w:r>
               <w:rPr>
-                <w:noProof/>
-                <w:lang w:val="en-AU" w:eastAsia="en-AU"/>
-              </w:rPr>
-              <w:t xml:space="preserve">You can click on either an </w:t>
-            </w:r>
-            <w:r>
-              <w:rPr>
-                <w:i/>
-                <w:noProof/>
-                <w:lang w:val="en-AU" w:eastAsia="en-AU"/>
-              </w:rPr>
-              <w:t>Anchor Text</w:t>
-            </w:r>
-            <w:r>
-              <w:rPr>
-                <w:noProof/>
-                <w:lang w:val="en-AU" w:eastAsia="en-AU"/>
-              </w:rPr>
-              <w:t xml:space="preserve"> or </w:t>
-            </w:r>
-            <w:r>
-              <w:rPr>
-                <w:i/>
-                <w:noProof/>
-                <w:lang w:val="en-AU" w:eastAsia="en-AU"/>
-              </w:rPr>
-              <w:t>BEP Icon</w:t>
-            </w:r>
-            <w:r>
-              <w:rPr>
-                <w:noProof/>
-                <w:lang w:val="en-AU" w:eastAsia="en-AU"/>
-              </w:rPr>
-              <w:t xml:space="preserve"> on the Topic pane to display its relative links showing on the Link Pane.</w:t>
-            </w:r>
-          </w:p>
-          <w:p>
-            <w:pPr>
-              <w:pStyle w:val="ListParagraph"/>
-              <w:numPr>
-                <w:ilvl w:val="0"/>
-                <w:numId w:val="2"/>
-              </w:numPr>
-              <w:ind w:right="-57"/>
-              <w:jc w:val="both"/>
-              <w:rPr>
-                <w:noProof/>
-                <w:lang w:val="en-AU" w:eastAsia="en-AU"/>
-              </w:rPr>
-            </w:pPr>
-            <w:r>
-              <w:rPr>
-                <w:i/>
-                <w:noProof/>
-                <w:lang w:val="en-AU" w:eastAsia="en-AU"/>
-              </w:rPr>
-              <w:t>Right-Click</w:t>
-            </w:r>
-            <w:r>
-              <w:rPr>
-                <w:noProof/>
-                <w:lang w:val="en-AU" w:eastAsia="en-AU"/>
-              </w:rPr>
-              <w:t xml:space="preserve"> on the Link Pane will move to the Next link while </w:t>
-            </w:r>
-            <w:r>
-              <w:rPr>
-                <w:i/>
-                <w:noProof/>
-                <w:lang w:val="en-AU" w:eastAsia="en-AU"/>
-              </w:rPr>
-              <w:t>Left-Clic</w:t>
-            </w:r>
-            <w:r>
-              <w:rPr>
-                <w:i/>
-                <w:noProof/>
-                <w:lang w:val="en-AU" w:eastAsia="en-AU"/>
-              </w:rPr>
-              <w:t>k</w:t>
-            </w:r>
-            <w:r>
-              <w:rPr>
-                <w:noProof/>
-                <w:lang w:val="en-AU" w:eastAsia="en-AU"/>
-              </w:rPr>
-              <w:t xml:space="preserve"> on the Link Pane will be one link</w:t>
-            </w:r>
-            <w:r>
-              <w:rPr>
-                <w:noProof/>
-                <w:lang w:val="en-AU" w:eastAsia="en-AU"/>
-              </w:rPr>
-              <w:t xml:space="preserve"> backward</w:t>
-            </w:r>
-            <w:r>
-              <w:rPr>
-                <w:noProof/>
-                <w:lang w:val="en-AU" w:eastAsia="en-AU"/>
-              </w:rPr>
-              <w:t>.</w:t>
-            </w:r>
-          </w:p>
-          <w:p>
-            <w:pPr>
-              <w:pStyle w:val="ListParagraph"/>
-              <w:numPr>
-                <w:ilvl w:val="0"/>
-                <w:numId w:val="2"/>
-              </w:numPr>
-              <w:ind w:right="-57"/>
-              <w:jc w:val="both"/>
-              <w:rPr>
-                <w:noProof/>
-                <w:lang w:val="en-AU" w:eastAsia="en-AU"/>
-              </w:rPr>
-            </w:pPr>
-            <w:r>
-              <w:rPr>
-                <w:noProof/>
-                <w:lang w:val="en-AU" w:eastAsia="en-AU"/>
-              </w:rPr>
-              <w:t>You can also click on a</w:t>
-            </w:r>
-            <w:r>
-              <w:rPr>
-                <w:noProof/>
-                <w:lang w:val="en-AU" w:eastAsia="en-AU"/>
-              </w:rPr>
-              <w:t xml:space="preserve"> Table Cell on the </w:t>
-            </w:r>
-            <w:r>
-              <w:rPr>
-                <w:noProof/>
-                <w:lang w:val="en-AU" w:eastAsia="en-AU"/>
-              </w:rPr>
-              <w:t>RHS</w:t>
-            </w:r>
-            <w:r>
-              <w:rPr>
-                <w:noProof/>
-                <w:lang w:val="en-AU" w:eastAsia="en-AU"/>
-              </w:rPr>
-              <w:t xml:space="preserve"> Pane to jump into that particular link.</w:t>
+                <w:b/>
+              </w:rPr>
+              <w:t xml:space="preserve">Figure </w:t>
+            </w:r>
+            <w:r>
+              <w:rPr>
+                <w:b/>
+              </w:rPr>
+              <w:t>6</w:t>
+            </w:r>
+            <w:r>
+              <w:rPr>
+                <w:b/>
+              </w:rPr>
+              <w:t xml:space="preserve">. The </w:t>
+            </w:r>
+            <w:r>
+              <w:rPr>
+                <w:b/>
+                <w:noProof/>
+              </w:rPr>
+              <w:t>CJK Wikipeida</w:t>
+            </w:r>
+            <w:r>
+              <w:rPr>
+                <w:b/>
+              </w:rPr>
+              <w:t xml:space="preserve"> collections directory message</w:t>
             </w:r>
           </w:p>
           <w:p>
@@ -2413,193 +2689,7 @@
                 <w:noProof/>
                 <w:lang w:val="en-AU" w:eastAsia="en-AU"/>
               </w:rPr>
-              <w:t xml:space="preserve">According to the </w:t>
-            </w:r>
-            <w:r>
-              <w:rPr>
-                <w:b/>
-                <w:noProof/>
-                <w:lang w:val="en-AU" w:eastAsia="en-AU"/>
-              </w:rPr>
-              <w:t>Row</w:t>
-            </w:r>
-            <w:r>
-              <w:rPr>
-                <w:noProof/>
-                <w:lang w:val="en-AU" w:eastAsia="en-AU"/>
-              </w:rPr>
-              <w:t xml:space="preserve"> you click, </w:t>
-            </w:r>
-            <w:r>
-              <w:rPr>
-                <w:noProof/>
-                <w:lang w:val="en-AU" w:eastAsia="en-AU"/>
-              </w:rPr>
-              <w:t>the tool will display the corresponding topic and link on the respective pane.</w:t>
-            </w:r>
-          </w:p>
-          <w:p>
-            <w:pPr>
-              <w:pStyle w:val="ListParagraph"/>
-              <w:numPr>
-                <w:ilvl w:val="0"/>
-                <w:numId w:val="2"/>
-              </w:numPr>
-              <w:ind w:right="-57"/>
-              <w:jc w:val="both"/>
-              <w:rPr>
-                <w:noProof/>
-                <w:lang w:val="en-AU" w:eastAsia="en-AU"/>
-              </w:rPr>
-            </w:pPr>
-            <w:r>
-              <w:rPr>
-                <w:noProof/>
-                <w:lang w:val="en-AU" w:eastAsia="en-AU"/>
-              </w:rPr>
-              <w:t xml:space="preserve">The general information (e.g. </w:t>
-            </w:r>
-            <w:r>
-              <w:rPr>
-                <w:i/>
-                <w:noProof/>
-                <w:lang w:val="en-AU" w:eastAsia="en-AU"/>
-              </w:rPr>
-              <w:t>topic title</w:t>
-            </w:r>
-            <w:r>
-              <w:rPr>
-                <w:noProof/>
-                <w:lang w:val="en-AU" w:eastAsia="en-AU"/>
-              </w:rPr>
-              <w:t xml:space="preserve">, </w:t>
-            </w:r>
-            <w:r>
-              <w:rPr>
-                <w:i/>
-                <w:noProof/>
-                <w:lang w:val="en-AU" w:eastAsia="en-AU"/>
-              </w:rPr>
-              <w:t>anchor name</w:t>
-            </w:r>
-            <w:r>
-              <w:rPr>
-                <w:noProof/>
-                <w:lang w:val="en-AU" w:eastAsia="en-AU"/>
-              </w:rPr>
-              <w:t xml:space="preserve"> and </w:t>
-            </w:r>
-            <w:r>
-              <w:rPr>
-                <w:i/>
-                <w:noProof/>
-                <w:lang w:val="en-AU" w:eastAsia="en-AU"/>
-              </w:rPr>
-              <w:t>target document title</w:t>
-            </w:r>
-            <w:r>
-              <w:rPr>
-                <w:noProof/>
-                <w:lang w:val="en-AU" w:eastAsia="en-AU"/>
-              </w:rPr>
-              <w:t>)</w:t>
-            </w:r>
-            <w:r>
-              <w:rPr>
-                <w:noProof/>
-                <w:lang w:val="en-AU" w:eastAsia="en-AU"/>
-              </w:rPr>
-              <w:t xml:space="preserve"> will be showed on the top banner just below the menu bar.</w:t>
-            </w:r>
-          </w:p>
-          <w:p>
-            <w:pPr>
-              <w:pStyle w:val="ListParagraph"/>
-              <w:ind w:left="360" w:right="-57"/>
-              <w:jc w:val="both"/>
-              <w:rPr>
-                <w:noProof/>
-                <w:lang w:val="en-AU" w:eastAsia="en-AU"/>
-              </w:rPr>
-            </w:pPr>
-            <w:r>
-              <w:rPr>
-                <w:noProof/>
-                <w:lang w:val="en-AU" w:eastAsia="en-AU"/>
-              </w:rPr>
-              <w:t>From the</w:t>
-            </w:r>
-            <w:r>
-              <w:rPr>
-                <w:noProof/>
-                <w:lang w:val="en-AU" w:eastAsia="en-AU"/>
-              </w:rPr>
-              <w:t xml:space="preserve"> RHS</w:t>
-            </w:r>
-            <w:r>
-              <w:rPr>
-                <w:noProof/>
-                <w:lang w:val="en-AU" w:eastAsia="en-AU"/>
-              </w:rPr>
-              <w:t xml:space="preserve"> Table Pane, you can see the </w:t>
-            </w:r>
-            <w:r>
-              <w:rPr>
-                <w:i/>
-                <w:noProof/>
-                <w:lang w:val="en-AU" w:eastAsia="en-AU"/>
-              </w:rPr>
-              <w:t>Offset</w:t>
-            </w:r>
-            <w:r>
-              <w:rPr>
-                <w:noProof/>
-                <w:lang w:val="en-AU" w:eastAsia="en-AU"/>
-              </w:rPr>
-              <w:t xml:space="preserve"> and </w:t>
-            </w:r>
-            <w:r>
-              <w:rPr>
-                <w:i/>
-                <w:noProof/>
-                <w:lang w:val="en-AU" w:eastAsia="en-AU"/>
-              </w:rPr>
-              <w:t>Length</w:t>
-            </w:r>
-            <w:r>
-              <w:rPr>
-                <w:noProof/>
-                <w:lang w:val="en-AU" w:eastAsia="en-AU"/>
-              </w:rPr>
               <w:t xml:space="preserve"> </w:t>
-            </w:r>
-            <w:r>
-              <w:rPr>
-                <w:noProof/>
-                <w:lang w:val="en-AU" w:eastAsia="en-AU"/>
-              </w:rPr>
-              <w:t>of</w:t>
-            </w:r>
-            <w:r>
-              <w:rPr>
-                <w:noProof/>
-                <w:lang w:val="en-AU" w:eastAsia="en-AU"/>
-              </w:rPr>
-              <w:t xml:space="preserve"> each anchor and BEP. According to this information, you can adjust your system to correct the position of each text anchor and best entry point. A general idea is that althought an exact “hit” of position (i.e. offset and length) is perfect, these anchors and BEPs are NOT expected to match</w:t>
-            </w:r>
-            <w:r>
-              <w:rPr>
-                <w:noProof/>
-                <w:lang w:val="en-AU" w:eastAsia="en-AU"/>
-              </w:rPr>
-              <w:t xml:space="preserve"> exactly</w:t>
-            </w:r>
-            <w:r>
-              <w:rPr>
-                <w:noProof/>
-                <w:lang w:val="en-AU" w:eastAsia="en-AU"/>
-              </w:rPr>
-              <w:t xml:space="preserve"> their respective position on the document but nearby or overlapping. </w:t>
             </w:r>
           </w:p>
         </w:tc>
@@ -2611,237 +2701,125 @@
         <w:jc w:val="center"/>
       </w:pPr>
     </w:p>
+    <w:p/>
     <w:p>
       <w:pPr>
-        <w:ind w:left="-57" w:right="-57"/>
-        <w:jc w:val="center"/>
-      </w:pPr>
-      <w:r>
-        <w:rPr>
-          <w:noProof/>
-          <w:lang w:val="en-AU" w:eastAsia="zh-CN"/>
-        </w:rPr>
-        <w:drawing>
-          <wp:inline distT="0" distB="0" distL="0" distR="0">
-            <wp:extent cx="5943600" cy="680720"/>
-            <wp:effectExtent l="19050" t="0" r="0" b="0"/>
-            <wp:docPr id="3" name="Picture 1" descr="F007.png"/>
-            <wp:cNvGraphicFramePr>
-              <a:graphicFrameLocks xmlns:a="http://schemas.openxmlformats.org/drawingml/2006/main" noChangeAspect="1"/>
-            </wp:cNvGraphicFramePr>
-            <a:graphic xmlns:a="http://schemas.openxmlformats.org/drawingml/2006/main">
-              <a:graphicData uri="http://schemas.openxmlformats.org/drawingml/2006/picture">
-                <pic:pic xmlns:pic="http://schemas.openxmlformats.org/drawingml/2006/picture">
-                  <pic:nvPicPr>
-                    <pic:cNvPr id="0" name="F007.png"/>
-                    <pic:cNvPicPr/>
-                  </pic:nvPicPr>
-                  <pic:blipFill>
-                    <a:blip r:embed="rId10" cstate="print"/>
-                    <a:stretch>
-                      <a:fillRect/>
-                    </a:stretch>
-                  </pic:blipFill>
-                  <pic:spPr>
-                    <a:xfrm>
-                      <a:off x="0" y="0"/>
-                      <a:ext cx="5943600" cy="680720"/>
-                    </a:xfrm>
-                    <a:prstGeom prst="rect">
-                      <a:avLst/>
-                    </a:prstGeom>
-                  </pic:spPr>
-                </pic:pic>
-              </a:graphicData>
-            </a:graphic>
-          </wp:inline>
-        </w:drawing>
+        <w:rPr>
+          <w:b/>
+          <w:noProof/>
+          <w:sz w:val="28"/>
+          <w:szCs w:val="28"/>
+        </w:rPr>
+      </w:pPr>
+      <w:r>
+        <w:rPr>
+          <w:b/>
+          <w:noProof/>
+          <w:sz w:val="28"/>
+          <w:szCs w:val="28"/>
+        </w:rPr>
+        <w:lastRenderedPageBreak/>
+        <w:t>Lauching the program</w:t>
       </w:r>
     </w:p>
     <w:p>
       <w:pPr>
-        <w:ind w:left="-57" w:right="-57"/>
-        <w:jc w:val="center"/>
-      </w:pPr>
-      <w:r>
-        <w:lastRenderedPageBreak/>
-        <w:t xml:space="preserve">Figure 7. </w:t>
-      </w:r>
-      <w:r>
-        <w:t xml:space="preserve">The </w:t>
-      </w:r>
-      <w:r>
-        <w:rPr>
-          <w:noProof/>
-        </w:rPr>
-        <w:t>CJK Wikipeida</w:t>
-      </w:r>
-      <w:r>
-        <w:t xml:space="preserve"> collections</w:t>
-      </w:r>
-      <w:r>
-        <w:t xml:space="preserve"> directory</w:t>
-      </w:r>
-      <w:r>
-        <w:t xml:space="preserve"> message</w:t>
-      </w:r>
-    </w:p>
-    <w:p/>
-    <w:p>
-      <w:pPr>
-        <w:spacing w:after="0" w:line="240" w:lineRule="auto"/>
-        <w:jc w:val="center"/>
-      </w:pPr>
-      <w:r>
-        <w:rPr>
-          <w:noProof/>
-          <w:lang w:val="en-AU" w:eastAsia="zh-CN"/>
-        </w:rPr>
-        <w:drawing>
-          <wp:inline distT="0" distB="0" distL="0" distR="0">
-            <wp:extent cx="3282449" cy="1033669"/>
-            <wp:effectExtent l="19050" t="0" r="0" b="0"/>
-            <wp:docPr id="4" name="Picture 1"/>
-            <wp:cNvGraphicFramePr>
-              <a:graphicFrameLocks xmlns:a="http://schemas.openxmlformats.org/drawingml/2006/main" noChangeAspect="1"/>
-            </wp:cNvGraphicFramePr>
-            <a:graphic xmlns:a="http://schemas.openxmlformats.org/drawingml/2006/main">
-              <a:graphicData uri="http://schemas.openxmlformats.org/drawingml/2006/picture">
-                <pic:pic xmlns:pic="http://schemas.openxmlformats.org/drawingml/2006/picture">
-                  <pic:nvPicPr>
-                    <pic:cNvPr id="0" name="Picture 1"/>
-                    <pic:cNvPicPr>
-                      <a:picLocks noChangeAspect="1" noChangeArrowheads="1"/>
-                    </pic:cNvPicPr>
-                  </pic:nvPicPr>
-                  <pic:blipFill>
-                    <a:blip r:embed="rId11" cstate="print"/>
-                    <a:srcRect l="18677" t="15715" r="45211" b="64349"/>
-                    <a:stretch>
-                      <a:fillRect/>
-                    </a:stretch>
-                  </pic:blipFill>
-                  <pic:spPr bwMode="auto">
-                    <a:xfrm>
-                      <a:off x="0" y="0"/>
-                      <a:ext cx="3286753" cy="1035024"/>
-                    </a:xfrm>
-                    <a:prstGeom prst="rect">
-                      <a:avLst/>
-                    </a:prstGeom>
-                    <a:noFill/>
-                    <a:ln w="9525">
-                      <a:noFill/>
-                      <a:miter lim="800000"/>
-                      <a:headEnd/>
-                      <a:tailEnd/>
-                    </a:ln>
-                  </pic:spPr>
-                </pic:pic>
-              </a:graphicData>
-            </a:graphic>
-          </wp:inline>
-        </w:drawing>
+        <w:pStyle w:val="ListParagraph"/>
+        <w:numPr>
+          <w:ilvl w:val="0"/>
+          <w:numId w:val="8"/>
+        </w:numPr>
+        <w:jc w:val="both"/>
+        <w:rPr>
+          <w:noProof/>
+        </w:rPr>
+      </w:pPr>
+      <w:r>
+        <w:rPr>
+          <w:noProof/>
+        </w:rPr>
+        <w:t>On Unix-like system (e.g. Linux)</w:t>
       </w:r>
     </w:p>
     <w:p>
       <w:pPr>
-        <w:jc w:val="center"/>
-      </w:pPr>
-      <w:r>
-        <w:t>Figure 12. The Wikipedia DTD Specification</w:t>
+        <w:pStyle w:val="ListParagraph"/>
+        <w:jc w:val="both"/>
+        <w:rPr>
+          <w:noProof/>
+        </w:rPr>
+      </w:pPr>
+      <w:r>
+        <w:rPr>
+          <w:noProof/>
+        </w:rPr>
+        <w:t>$sh run.sh</w:t>
       </w:r>
     </w:p>
     <w:p>
       <w:pPr>
-        <w:spacing w:after="0" w:line="240" w:lineRule="auto"/>
-        <w:jc w:val="center"/>
-      </w:pPr>
-      <w:r>
-        <w:rPr>
-          <w:noProof/>
-        </w:rPr>
-        <w:pict>
-          <v:oval id="_x0000_s1041" style="position:absolute;left:0;text-align:left;margin-left:97.7pt;margin-top:76.6pt;width:78.85pt;height:36.95pt;z-index:251671552" filled="f" strokecolor="#002060" strokeweight="2.25pt">
-            <v:stroke dashstyle="dash"/>
-          </v:oval>
-        </w:pict>
-      </w:r>
-      <w:r>
-        <w:rPr>
-          <w:noProof/>
-        </w:rPr>
-        <w:pict>
-          <v:oval id="_x0000_s1040" style="position:absolute;left:0;text-align:left;margin-left:188.45pt;margin-top:97.15pt;width:63.85pt;height:36.95pt;z-index:251670528" filled="f" strokecolor="#c00000" strokeweight="2.25pt">
-            <v:stroke dashstyle="dash"/>
-          </v:oval>
-        </w:pict>
-      </w:r>
-      <w:r>
-        <w:rPr>
-          <w:noProof/>
-          <w:lang w:val="en-AU" w:eastAsia="zh-CN"/>
-        </w:rPr>
-        <w:drawing>
-          <wp:inline distT="0" distB="0" distL="0" distR="0">
-            <wp:extent cx="3473478" cy="1733384"/>
-            <wp:effectExtent l="19050" t="0" r="0" b="0"/>
-            <wp:docPr id="1" name="Picture 1"/>
-            <wp:cNvGraphicFramePr>
-              <a:graphicFrameLocks xmlns:a="http://schemas.openxmlformats.org/drawingml/2006/main" noChangeAspect="1"/>
-            </wp:cNvGraphicFramePr>
-            <a:graphic xmlns:a="http://schemas.openxmlformats.org/drawingml/2006/main">
-              <a:graphicData uri="http://schemas.openxmlformats.org/drawingml/2006/picture">
-                <pic:pic xmlns:pic="http://schemas.openxmlformats.org/drawingml/2006/picture">
-                  <pic:nvPicPr>
-                    <pic:cNvPr id="0" name="Picture 1"/>
-                    <pic:cNvPicPr>
-                      <a:picLocks noChangeAspect="1" noChangeArrowheads="1"/>
-                    </pic:cNvPicPr>
-                  </pic:nvPicPr>
-                  <pic:blipFill>
-                    <a:blip r:embed="rId12" cstate="print"/>
-                    <a:srcRect t="11017" r="7910" b="27401"/>
-                    <a:stretch>
-                      <a:fillRect/>
-                    </a:stretch>
-                  </pic:blipFill>
-                  <pic:spPr bwMode="auto">
-                    <a:xfrm>
-                      <a:off x="0" y="0"/>
-                      <a:ext cx="3473478" cy="1733384"/>
-                    </a:xfrm>
-                    <a:prstGeom prst="rect">
-                      <a:avLst/>
-                    </a:prstGeom>
-                    <a:noFill/>
-                    <a:ln w="9525">
-                      <a:noFill/>
-                      <a:miter lim="800000"/>
-                      <a:headEnd/>
-                      <a:tailEnd/>
-                    </a:ln>
-                  </pic:spPr>
-                </pic:pic>
-              </a:graphicData>
-            </a:graphic>
-          </wp:inline>
-        </w:drawing>
+        <w:pStyle w:val="ListParagraph"/>
+        <w:numPr>
+          <w:ilvl w:val="0"/>
+          <w:numId w:val="8"/>
+        </w:numPr>
+        <w:jc w:val="both"/>
+        <w:rPr>
+          <w:noProof/>
+        </w:rPr>
+      </w:pPr>
+      <w:r>
+        <w:rPr>
+          <w:noProof/>
+        </w:rPr>
+        <w:t xml:space="preserve">On </w:t>
+      </w:r>
+      <w:r>
+        <w:rPr>
+          <w:noProof/>
+        </w:rPr>
+        <w:t>Windows</w:t>
       </w:r>
     </w:p>
     <w:p>
       <w:pPr>
-        <w:jc w:val="center"/>
-      </w:pPr>
-      <w:r>
-        <w:t>Figure 1</w:t>
-      </w:r>
-      <w:r>
-        <w:t>3</w:t>
-      </w:r>
-      <w:r>
-        <w:t>. The location of DTD and the tool Package</w:t>
-      </w:r>
+        <w:pStyle w:val="ListParagraph"/>
+        <w:jc w:val="both"/>
+        <w:rPr>
+          <w:noProof/>
+        </w:rPr>
+      </w:pPr>
+      <w:r>
+        <w:rPr>
+          <w:noProof/>
+        </w:rPr>
+        <w:t>Double click on the run.bat or execute it in the command line console.</w:t>
+      </w:r>
+    </w:p>
+    <w:p>
+      <w:pPr>
+        <w:jc w:val="both"/>
+        <w:rPr>
+          <w:noProof/>
+        </w:rPr>
+      </w:pPr>
+    </w:p>
+    <w:p>
+      <w:pPr>
+        <w:jc w:val="both"/>
+        <w:rPr>
+          <w:noProof/>
+        </w:rPr>
+      </w:pPr>
+    </w:p>
+    <w:p>
+      <w:pPr>
+        <w:rPr>
+          <w:b/>
+          <w:sz w:val="28"/>
+          <w:szCs w:val="28"/>
+        </w:rPr>
+      </w:pPr>
     </w:p>
     <w:p>
       <w:pPr>
@@ -2863,11 +2841,11 @@
   <w:abstractNum w:abstractNumId="0">
     <w:nsid w:val="0B590B2D"/>
     <w:multiLevelType w:val="multilevel"/>
-    <w:tmpl w:val="B09AA8BC"/>
+    <w:tmpl w:val="28024CFA"/>
     <w:lvl w:ilvl="0">
       <w:start w:val="1"/>
-      <w:numFmt w:val="decimal"/>
-      <w:lvlText w:val="%1."/>
+      <w:numFmt w:val="lowerLetter"/>
+      <w:lvlText w:val="%1)"/>
       <w:lvlJc w:val="left"/>
       <w:pPr>
         <w:ind w:left="360" w:hanging="360"/>
@@ -3576,11 +3554,11 @@
   <w:abstractNum w:abstractNumId="7">
     <w:nsid w:val="6C87432C"/>
     <w:multiLevelType w:val="multilevel"/>
-    <w:tmpl w:val="FE4EB254"/>
+    <w:tmpl w:val="46E4F4C2"/>
     <w:lvl w:ilvl="0">
       <w:start w:val="1"/>
       <w:numFmt w:val="decimal"/>
-      <w:lvlText w:val="%1."/>
+      <w:lvlText w:val="%1)"/>
       <w:lvlJc w:val="left"/>
       <w:pPr>
         <w:ind w:left="360" w:hanging="360"/>

</xml_diff>